<commit_message>
SZK Lab 4 Modification
</commit_message>
<xml_diff>
--- a/SZK/Lab_4/Zvit_4_Borshch.docx
+++ b/SZK/Lab_4/Zvit_4_Borshch.docx
@@ -496,14 +496,6 @@
         </w:rPr>
         <w:t>Студент</w:t>
         <w:tab/>
-      </w:r>
-      <w:r>
-        <w:rPr>
-          <w:rFonts w:eastAsia="Calibri" w:cs="Times New Roman" w:ascii="Times New Roman" w:hAnsi="Times New Roman"/>
-          <w:sz w:val="28"/>
-          <w:szCs w:val="28"/>
-          <w:lang w:val="ru-RU"/>
-        </w:rPr>
         <w:t>Борщ Д.О.</w:t>
       </w:r>
     </w:p>
@@ -531,16 +523,7 @@
         </w:rPr>
         <w:t>Варіант</w:t>
         <w:tab/>
-        <w:t xml:space="preserve">№ </w:t>
-      </w:r>
-      <w:r>
-        <w:rPr>
-          <w:rFonts w:eastAsia="Calibri" w:cs="Times New Roman" w:ascii="Times New Roman" w:hAnsi="Times New Roman"/>
-          <w:sz w:val="28"/>
-          <w:szCs w:val="28"/>
-          <w:lang w:val="ru-RU"/>
-        </w:rPr>
-        <w:t>1</w:t>
+        <w:t>№ 1</w:t>
       </w:r>
     </w:p>
     <w:p>
@@ -567,14 +550,6 @@
         </w:rPr>
         <w:t>Група</w:t>
         <w:tab/>
-      </w:r>
-      <w:r>
-        <w:rPr>
-          <w:rFonts w:eastAsia="Calibri" w:cs="Times New Roman" w:ascii="Times New Roman" w:hAnsi="Times New Roman"/>
-          <w:sz w:val="28"/>
-          <w:szCs w:val="28"/>
-          <w:lang w:val="ru-RU"/>
-        </w:rPr>
         <w:t>КБ-01</w:t>
       </w:r>
     </w:p>
@@ -4330,6 +4305,81 @@
           <w:sz w:val="20"/>
           <w:szCs w:val="20"/>
         </w:rPr>
+        <w:t xml:space="preserve">    </w:t>
+      </w:r>
+    </w:p>
+    <w:p>
+      <w:pPr>
+        <w:pStyle w:val="PreformattedText"/>
+        <w:spacing w:lineRule="auto" w:line="240"/>
+        <w:rPr>
+          <w:rFonts w:ascii="JetBrainsMono Nerd Font" w:hAnsi="JetBrainsMono Nerd Font"/>
+          <w:sz w:val="20"/>
+          <w:szCs w:val="20"/>
+        </w:rPr>
+      </w:pPr>
+      <w:r>
+        <w:rPr>
+          <w:rFonts w:ascii="JetBrainsMono Nerd Font" w:hAnsi="JetBrainsMono Nerd Font"/>
+          <w:sz w:val="20"/>
+          <w:szCs w:val="20"/>
+        </w:rPr>
+        <w:t xml:space="preserve">    </w:t>
+      </w:r>
+      <w:r>
+        <w:rPr>
+          <w:rFonts w:ascii="JetBrainsMono Nerd Font" w:hAnsi="JetBrainsMono Nerd Font"/>
+          <w:b/>
+          <w:bCs/>
+          <w:color w:val="008000"/>
+          <w:sz w:val="20"/>
+          <w:szCs w:val="20"/>
+        </w:rPr>
+        <w:t>print</w:t>
+      </w:r>
+      <w:r>
+        <w:rPr>
+          <w:rFonts w:ascii="JetBrainsMono Nerd Font" w:hAnsi="JetBrainsMono Nerd Font"/>
+          <w:sz w:val="20"/>
+          <w:szCs w:val="20"/>
+        </w:rPr>
+        <w:t>(f</w:t>
+      </w:r>
+      <w:r>
+        <w:rPr>
+          <w:rFonts w:ascii="JetBrainsMono Nerd Font" w:hAnsi="JetBrainsMono Nerd Font"/>
+          <w:color w:val="BA2121"/>
+          <w:sz w:val="20"/>
+          <w:szCs w:val="20"/>
+        </w:rPr>
+        <w:t>"XY differences:\n\t-Open text: {pair1[0]}\n\t-Closed text: {pair1[1]}"</w:t>
+      </w:r>
+      <w:r>
+        <w:rPr>
+          <w:rFonts w:ascii="JetBrainsMono Nerd Font" w:hAnsi="JetBrainsMono Nerd Font"/>
+          <w:sz w:val="20"/>
+          <w:szCs w:val="20"/>
+        </w:rPr>
+        <w:t>)</w:t>
+      </w:r>
+    </w:p>
+    <w:p>
+      <w:pPr>
+        <w:pStyle w:val="PreformattedText"/>
+        <w:spacing w:lineRule="auto" w:line="240"/>
+        <w:rPr>
+          <w:rFonts w:ascii="JetBrainsMono Nerd Font" w:hAnsi="JetBrainsMono Nerd Font"/>
+          <w:sz w:val="20"/>
+          <w:szCs w:val="20"/>
+        </w:rPr>
+      </w:pPr>
+      <w:r>
+        <w:rPr>
+          <w:rFonts w:ascii="JetBrainsMono Nerd Font" w:hAnsi="JetBrainsMono Nerd Font"/>
+          <w:sz w:val="20"/>
+          <w:szCs w:val="20"/>
+        </w:rPr>
+        <w:t xml:space="preserve">    </w:t>
       </w:r>
     </w:p>
     <w:p>
@@ -4374,762 +4424,213 @@
       <w:r>
         <w:rPr>
           <w:rFonts w:ascii="JetBrainsMono Nerd Font" w:hAnsi="JetBrainsMono Nerd Font"/>
-          <w:sz w:val="20"/>
-          <w:szCs w:val="20"/>
-        </w:rPr>
-        <w:t xml:space="preserve">    </w:t>
-      </w:r>
-      <w:r>
-        <w:rPr>
-          <w:rFonts w:ascii="JetBrainsMono Nerd Font" w:hAnsi="JetBrainsMono Nerd Font"/>
-          <w:sz w:val="20"/>
-          <w:szCs w:val="20"/>
-        </w:rPr>
-        <w:t xml:space="preserve">keyA </w:t>
-      </w:r>
-      <w:r>
-        <w:rPr>
-          <w:rFonts w:ascii="JetBrainsMono Nerd Font" w:hAnsi="JetBrainsMono Nerd Font"/>
-          <w:color w:val="666666"/>
-          <w:sz w:val="20"/>
-          <w:szCs w:val="20"/>
-        </w:rPr>
-        <w:t>=</w:t>
-      </w:r>
-      <w:r>
-        <w:rPr>
-          <w:rFonts w:ascii="JetBrainsMono Nerd Font" w:hAnsi="JetBrainsMono Nerd Font"/>
-          <w:sz w:val="20"/>
-          <w:szCs w:val="20"/>
-        </w:rPr>
-        <w:t xml:space="preserve"> (</w:t>
-      </w:r>
-      <w:r>
-        <w:rPr>
-          <w:rFonts w:ascii="JetBrainsMono Nerd Font" w:hAnsi="JetBrainsMono Nerd Font"/>
-          <w:color w:val="008000"/>
-          <w:sz w:val="20"/>
-          <w:szCs w:val="20"/>
-        </w:rPr>
-        <w:t>pow</w:t>
-      </w:r>
-      <w:r>
-        <w:rPr>
-          <w:rFonts w:ascii="JetBrainsMono Nerd Font" w:hAnsi="JetBrainsMono Nerd Font"/>
-          <w:sz w:val="20"/>
-          <w:szCs w:val="20"/>
-        </w:rPr>
-        <w:t>(pair1[</w:t>
-      </w:r>
-      <w:r>
-        <w:rPr>
-          <w:rFonts w:ascii="JetBrainsMono Nerd Font" w:hAnsi="JetBrainsMono Nerd Font"/>
-          <w:color w:val="666666"/>
-          <w:sz w:val="20"/>
-          <w:szCs w:val="20"/>
-        </w:rPr>
-        <w:t>0</w:t>
-      </w:r>
-      <w:r>
-        <w:rPr>
-          <w:rFonts w:ascii="JetBrainsMono Nerd Font" w:hAnsi="JetBrainsMono Nerd Font"/>
-          <w:sz w:val="20"/>
-          <w:szCs w:val="20"/>
-        </w:rPr>
-        <w:t xml:space="preserve">], </w:t>
-      </w:r>
-      <w:r>
-        <w:rPr>
-          <w:rFonts w:ascii="JetBrainsMono Nerd Font" w:hAnsi="JetBrainsMono Nerd Font"/>
-          <w:color w:val="666666"/>
-          <w:sz w:val="20"/>
-          <w:szCs w:val="20"/>
-        </w:rPr>
-        <w:t>-1</w:t>
-      </w:r>
-      <w:r>
-        <w:rPr>
-          <w:rFonts w:ascii="JetBrainsMono Nerd Font" w:hAnsi="JetBrainsMono Nerd Font"/>
-          <w:sz w:val="20"/>
-          <w:szCs w:val="20"/>
-        </w:rPr>
-        <w:t xml:space="preserve">, </w:t>
-      </w:r>
-      <w:r>
-        <w:rPr>
-          <w:rFonts w:ascii="JetBrainsMono Nerd Font" w:hAnsi="JetBrainsMono Nerd Font"/>
-          <w:color w:val="008000"/>
-          <w:sz w:val="20"/>
-          <w:szCs w:val="20"/>
-        </w:rPr>
-        <w:t>len</w:t>
-      </w:r>
-      <w:r>
-        <w:rPr>
-          <w:rFonts w:ascii="JetBrainsMono Nerd Font" w:hAnsi="JetBrainsMono Nerd Font"/>
-          <w:sz w:val="20"/>
-          <w:szCs w:val="20"/>
-        </w:rPr>
-        <w:t xml:space="preserve">(alphabet)) </w:t>
-      </w:r>
-      <w:r>
-        <w:rPr>
-          <w:rFonts w:ascii="JetBrainsMono Nerd Font" w:hAnsi="JetBrainsMono Nerd Font"/>
-          <w:color w:val="666666"/>
-          <w:sz w:val="20"/>
-          <w:szCs w:val="20"/>
-        </w:rPr>
-        <w:t>*</w:t>
-      </w:r>
-      <w:r>
-        <w:rPr>
-          <w:rFonts w:ascii="JetBrainsMono Nerd Font" w:hAnsi="JetBrainsMono Nerd Font"/>
-          <w:sz w:val="20"/>
-          <w:szCs w:val="20"/>
-        </w:rPr>
-        <w:t xml:space="preserve"> pair1[</w:t>
-      </w:r>
-      <w:r>
-        <w:rPr>
-          <w:rFonts w:ascii="JetBrainsMono Nerd Font" w:hAnsi="JetBrainsMono Nerd Font"/>
-          <w:color w:val="666666"/>
-          <w:sz w:val="20"/>
-          <w:szCs w:val="20"/>
-        </w:rPr>
-        <w:t>1</w:t>
-      </w:r>
-      <w:r>
-        <w:rPr>
-          <w:rFonts w:ascii="JetBrainsMono Nerd Font" w:hAnsi="JetBrainsMono Nerd Font"/>
-          <w:sz w:val="20"/>
-          <w:szCs w:val="20"/>
-        </w:rPr>
-        <w:t xml:space="preserve">]) </w:t>
-      </w:r>
-      <w:r>
-        <w:rPr>
-          <w:rFonts w:ascii="JetBrainsMono Nerd Font" w:hAnsi="JetBrainsMono Nerd Font"/>
-          <w:color w:val="666666"/>
-          <w:sz w:val="20"/>
-          <w:szCs w:val="20"/>
-        </w:rPr>
-        <w:t>%</w:t>
-      </w:r>
-      <w:r>
-        <w:rPr>
-          <w:rFonts w:ascii="JetBrainsMono Nerd Font" w:hAnsi="JetBrainsMono Nerd Font"/>
-          <w:sz w:val="20"/>
-          <w:szCs w:val="20"/>
-        </w:rPr>
-        <w:t xml:space="preserve"> </w:t>
-      </w:r>
-      <w:r>
-        <w:rPr>
-          <w:rFonts w:ascii="JetBrainsMono Nerd Font" w:hAnsi="JetBrainsMono Nerd Font"/>
-          <w:color w:val="008000"/>
-          <w:sz w:val="20"/>
-          <w:szCs w:val="20"/>
-        </w:rPr>
-        <w:t>len</w:t>
-      </w:r>
-      <w:r>
-        <w:rPr>
-          <w:rFonts w:ascii="JetBrainsMono Nerd Font" w:hAnsi="JetBrainsMono Nerd Font"/>
-          <w:sz w:val="20"/>
-          <w:szCs w:val="20"/>
-        </w:rPr>
-        <w:t>(alphabet)</w:t>
-      </w:r>
-    </w:p>
-    <w:p>
-      <w:pPr>
-        <w:pStyle w:val="PreformattedText"/>
-        <w:spacing w:lineRule="auto" w:line="240"/>
-        <w:rPr>
-          <w:rFonts w:ascii="JetBrainsMono Nerd Font" w:hAnsi="JetBrainsMono Nerd Font"/>
-          <w:sz w:val="20"/>
-          <w:szCs w:val="20"/>
-        </w:rPr>
-      </w:pPr>
-      <w:r>
-        <w:rPr>
-          <w:rFonts w:ascii="JetBrainsMono Nerd Font" w:hAnsi="JetBrainsMono Nerd Font"/>
-          <w:sz w:val="20"/>
-          <w:szCs w:val="20"/>
-        </w:rPr>
-        <w:t xml:space="preserve">    </w:t>
-      </w:r>
-      <w:r>
-        <w:rPr>
-          <w:rFonts w:ascii="JetBrainsMono Nerd Font" w:hAnsi="JetBrainsMono Nerd Font"/>
-          <w:sz w:val="20"/>
-          <w:szCs w:val="20"/>
-        </w:rPr>
-        <w:t xml:space="preserve">keyB </w:t>
-      </w:r>
-      <w:r>
-        <w:rPr>
-          <w:rFonts w:ascii="JetBrainsMono Nerd Font" w:hAnsi="JetBrainsMono Nerd Font"/>
-          <w:color w:val="666666"/>
-          <w:sz w:val="20"/>
-          <w:szCs w:val="20"/>
-        </w:rPr>
-        <w:t>=</w:t>
-      </w:r>
-      <w:r>
-        <w:rPr>
-          <w:rFonts w:ascii="JetBrainsMono Nerd Font" w:hAnsi="JetBrainsMono Nerd Font"/>
-          <w:sz w:val="20"/>
-          <w:szCs w:val="20"/>
-        </w:rPr>
-        <w:t xml:space="preserve"> (alphabet</w:t>
-      </w:r>
-      <w:r>
-        <w:rPr>
-          <w:rFonts w:ascii="JetBrainsMono Nerd Font" w:hAnsi="JetBrainsMono Nerd Font"/>
-          <w:color w:val="666666"/>
-          <w:sz w:val="20"/>
-          <w:szCs w:val="20"/>
-        </w:rPr>
-        <w:t>.</w:t>
-      </w:r>
-      <w:r>
-        <w:rPr>
-          <w:rFonts w:ascii="JetBrainsMono Nerd Font" w:hAnsi="JetBrainsMono Nerd Font"/>
-          <w:sz w:val="20"/>
-          <w:szCs w:val="20"/>
-        </w:rPr>
-        <w:t>index(XY1[</w:t>
-      </w:r>
-      <w:r>
-        <w:rPr>
-          <w:rFonts w:ascii="JetBrainsMono Nerd Font" w:hAnsi="JetBrainsMono Nerd Font"/>
-          <w:color w:val="666666"/>
-          <w:sz w:val="20"/>
-          <w:szCs w:val="20"/>
-        </w:rPr>
-        <w:t>1</w:t>
-      </w:r>
-      <w:r>
-        <w:rPr>
-          <w:rFonts w:ascii="JetBrainsMono Nerd Font" w:hAnsi="JetBrainsMono Nerd Font"/>
-          <w:sz w:val="20"/>
-          <w:szCs w:val="20"/>
-        </w:rPr>
-        <w:t xml:space="preserve">]) </w:t>
-      </w:r>
-      <w:r>
-        <w:rPr>
-          <w:rFonts w:ascii="JetBrainsMono Nerd Font" w:hAnsi="JetBrainsMono Nerd Font"/>
-          <w:color w:val="666666"/>
-          <w:sz w:val="20"/>
-          <w:szCs w:val="20"/>
-        </w:rPr>
-        <w:t>-</w:t>
-      </w:r>
-      <w:r>
-        <w:rPr>
-          <w:rFonts w:ascii="JetBrainsMono Nerd Font" w:hAnsi="JetBrainsMono Nerd Font"/>
-          <w:sz w:val="20"/>
-          <w:szCs w:val="20"/>
-        </w:rPr>
-        <w:t xml:space="preserve"> keyA </w:t>
-      </w:r>
-      <w:r>
-        <w:rPr>
-          <w:rFonts w:ascii="JetBrainsMono Nerd Font" w:hAnsi="JetBrainsMono Nerd Font"/>
-          <w:color w:val="666666"/>
-          <w:sz w:val="20"/>
-          <w:szCs w:val="20"/>
-        </w:rPr>
-        <w:t>*</w:t>
-      </w:r>
-      <w:r>
-        <w:rPr>
-          <w:rFonts w:ascii="JetBrainsMono Nerd Font" w:hAnsi="JetBrainsMono Nerd Font"/>
-          <w:sz w:val="20"/>
-          <w:szCs w:val="20"/>
-        </w:rPr>
-        <w:t xml:space="preserve"> alphabet</w:t>
-      </w:r>
-      <w:r>
-        <w:rPr>
-          <w:rFonts w:ascii="JetBrainsMono Nerd Font" w:hAnsi="JetBrainsMono Nerd Font"/>
-          <w:color w:val="666666"/>
-          <w:sz w:val="20"/>
-          <w:szCs w:val="20"/>
-        </w:rPr>
-        <w:t>.</w:t>
-      </w:r>
-      <w:r>
-        <w:rPr>
-          <w:rFonts w:ascii="JetBrainsMono Nerd Font" w:hAnsi="JetBrainsMono Nerd Font"/>
-          <w:sz w:val="20"/>
-          <w:szCs w:val="20"/>
-        </w:rPr>
-        <w:t>index(XY1[</w:t>
-      </w:r>
-      <w:r>
-        <w:rPr>
-          <w:rFonts w:ascii="JetBrainsMono Nerd Font" w:hAnsi="JetBrainsMono Nerd Font"/>
-          <w:color w:val="666666"/>
-          <w:sz w:val="20"/>
-          <w:szCs w:val="20"/>
-        </w:rPr>
-        <w:t>0</w:t>
-      </w:r>
-      <w:r>
-        <w:rPr>
-          <w:rFonts w:ascii="JetBrainsMono Nerd Font" w:hAnsi="JetBrainsMono Nerd Font"/>
-          <w:sz w:val="20"/>
-          <w:szCs w:val="20"/>
-        </w:rPr>
-        <w:t xml:space="preserve">])) </w:t>
-      </w:r>
-      <w:r>
-        <w:rPr>
-          <w:rFonts w:ascii="JetBrainsMono Nerd Font" w:hAnsi="JetBrainsMono Nerd Font"/>
-          <w:color w:val="666666"/>
-          <w:sz w:val="20"/>
-          <w:szCs w:val="20"/>
-        </w:rPr>
-        <w:t>%</w:t>
-      </w:r>
-      <w:r>
-        <w:rPr>
-          <w:rFonts w:ascii="JetBrainsMono Nerd Font" w:hAnsi="JetBrainsMono Nerd Font"/>
-          <w:sz w:val="20"/>
-          <w:szCs w:val="20"/>
-        </w:rPr>
-        <w:t xml:space="preserve"> </w:t>
-      </w:r>
-      <w:r>
-        <w:rPr>
-          <w:rFonts w:ascii="JetBrainsMono Nerd Font" w:hAnsi="JetBrainsMono Nerd Font"/>
-          <w:color w:val="008000"/>
-          <w:sz w:val="20"/>
-          <w:szCs w:val="20"/>
-        </w:rPr>
-        <w:t>len</w:t>
-      </w:r>
-      <w:r>
-        <w:rPr>
-          <w:rFonts w:ascii="JetBrainsMono Nerd Font" w:hAnsi="JetBrainsMono Nerd Font"/>
-          <w:sz w:val="20"/>
-          <w:szCs w:val="20"/>
-        </w:rPr>
-        <w:t>(alphabet)</w:t>
-      </w:r>
-    </w:p>
-    <w:p>
-      <w:pPr>
-        <w:pStyle w:val="PreformattedText"/>
-        <w:spacing w:lineRule="auto" w:line="240"/>
-        <w:rPr>
-          <w:rFonts w:ascii="JetBrainsMono Nerd Font" w:hAnsi="JetBrainsMono Nerd Font"/>
-          <w:sz w:val="20"/>
-          <w:szCs w:val="20"/>
-        </w:rPr>
-      </w:pPr>
-      <w:r>
-        <w:rPr>
-          <w:rFonts w:ascii="JetBrainsMono Nerd Font" w:hAnsi="JetBrainsMono Nerd Font"/>
-          <w:sz w:val="20"/>
-          <w:szCs w:val="20"/>
-        </w:rPr>
-      </w:r>
-    </w:p>
-    <w:p>
-      <w:pPr>
-        <w:pStyle w:val="PreformattedText"/>
-        <w:spacing w:lineRule="auto" w:line="240"/>
-        <w:rPr>
-          <w:rFonts w:ascii="JetBrainsMono Nerd Font" w:hAnsi="JetBrainsMono Nerd Font"/>
-          <w:sz w:val="20"/>
-          <w:szCs w:val="20"/>
-        </w:rPr>
-      </w:pPr>
-      <w:r>
-        <w:rPr>
-          <w:rFonts w:ascii="JetBrainsMono Nerd Font" w:hAnsi="JetBrainsMono Nerd Font"/>
-          <w:sz w:val="20"/>
-          <w:szCs w:val="20"/>
-        </w:rPr>
-        <w:t xml:space="preserve">    </w:t>
-      </w:r>
-      <w:r>
-        <w:rPr>
-          <w:rFonts w:ascii="JetBrainsMono Nerd Font" w:hAnsi="JetBrainsMono Nerd Font"/>
-          <w:b/>
-          <w:color w:val="008000"/>
-          <w:sz w:val="20"/>
-          <w:szCs w:val="20"/>
-        </w:rPr>
-        <w:t>print</w:t>
-      </w:r>
-      <w:r>
-        <w:rPr>
-          <w:rFonts w:ascii="JetBrainsMono Nerd Font" w:hAnsi="JetBrainsMono Nerd Font"/>
-          <w:sz w:val="20"/>
-          <w:szCs w:val="20"/>
-        </w:rPr>
-        <w:t>(f</w:t>
-      </w:r>
-      <w:r>
-        <w:rPr>
-          <w:rFonts w:ascii="JetBrainsMono Nerd Font" w:hAnsi="JetBrainsMono Nerd Font"/>
-          <w:color w:val="BA2121"/>
-          <w:sz w:val="20"/>
-          <w:szCs w:val="20"/>
-        </w:rPr>
-        <w:t>"Found key A: {keyA}</w:t>
-      </w:r>
-      <w:r>
-        <w:rPr>
-          <w:rFonts w:ascii="JetBrainsMono Nerd Font" w:hAnsi="JetBrainsMono Nerd Font"/>
-          <w:b/>
-          <w:color w:val="BB6622"/>
-          <w:sz w:val="20"/>
-          <w:szCs w:val="20"/>
-        </w:rPr>
-        <w:t>\n</w:t>
-      </w:r>
-      <w:r>
-        <w:rPr>
-          <w:rFonts w:ascii="JetBrainsMono Nerd Font" w:hAnsi="JetBrainsMono Nerd Font"/>
-          <w:color w:val="BA2121"/>
-          <w:sz w:val="20"/>
-          <w:szCs w:val="20"/>
-        </w:rPr>
-        <w:t xml:space="preserve"> Found key B: {keyB}"</w:t>
-      </w:r>
-      <w:r>
-        <w:rPr>
-          <w:rFonts w:ascii="JetBrainsMono Nerd Font" w:hAnsi="JetBrainsMono Nerd Font"/>
-          <w:sz w:val="20"/>
-          <w:szCs w:val="20"/>
-        </w:rPr>
-        <w:t>)</w:t>
-      </w:r>
-    </w:p>
-    <w:p>
-      <w:pPr>
-        <w:pStyle w:val="PreformattedText"/>
-        <w:spacing w:lineRule="auto" w:line="240"/>
-        <w:rPr>
-          <w:rFonts w:ascii="JetBrainsMono Nerd Font" w:hAnsi="JetBrainsMono Nerd Font"/>
-          <w:sz w:val="20"/>
-          <w:szCs w:val="20"/>
-        </w:rPr>
-      </w:pPr>
-      <w:r>
-        <w:rPr>
-          <w:rFonts w:ascii="JetBrainsMono Nerd Font" w:hAnsi="JetBrainsMono Nerd Font"/>
-          <w:sz w:val="20"/>
-          <w:szCs w:val="20"/>
-        </w:rPr>
-        <w:t xml:space="preserve">    </w:t>
-      </w:r>
-    </w:p>
-    <w:p>
-      <w:pPr>
-        <w:pStyle w:val="PreformattedText"/>
-        <w:spacing w:lineRule="auto" w:line="240"/>
-        <w:rPr>
-          <w:rFonts w:ascii="JetBrainsMono Nerd Font" w:hAnsi="JetBrainsMono Nerd Font"/>
-          <w:sz w:val="20"/>
-          <w:szCs w:val="20"/>
-        </w:rPr>
-      </w:pPr>
-      <w:r>
-        <w:rPr>
-          <w:rFonts w:ascii="JetBrainsMono Nerd Font" w:hAnsi="JetBrainsMono Nerd Font"/>
-          <w:sz w:val="20"/>
-          <w:szCs w:val="20"/>
-        </w:rPr>
-        <w:t xml:space="preserve">    </w:t>
-      </w:r>
-      <w:r>
-        <w:rPr>
-          <w:rFonts w:ascii="JetBrainsMono Nerd Font" w:hAnsi="JetBrainsMono Nerd Font"/>
-          <w:b/>
-          <w:color w:val="008000"/>
-          <w:sz w:val="20"/>
-          <w:szCs w:val="20"/>
-        </w:rPr>
-        <w:t>print</w:t>
-      </w:r>
-      <w:r>
-        <w:rPr>
-          <w:rFonts w:ascii="JetBrainsMono Nerd Font" w:hAnsi="JetBrainsMono Nerd Font"/>
-          <w:sz w:val="20"/>
-          <w:szCs w:val="20"/>
-        </w:rPr>
-        <w:t>(f</w:t>
-      </w:r>
-      <w:r>
-        <w:rPr>
-          <w:rFonts w:ascii="JetBrainsMono Nerd Font" w:hAnsi="JetBrainsMono Nerd Font"/>
-          <w:color w:val="BA2121"/>
-          <w:sz w:val="20"/>
-          <w:szCs w:val="20"/>
-        </w:rPr>
-        <w:t>"Trying to decrypt..."</w:t>
-      </w:r>
-      <w:r>
-        <w:rPr>
-          <w:rFonts w:ascii="JetBrainsMono Nerd Font" w:hAnsi="JetBrainsMono Nerd Font"/>
-          <w:sz w:val="20"/>
-          <w:szCs w:val="20"/>
-        </w:rPr>
-        <w:t>)</w:t>
-      </w:r>
-    </w:p>
-    <w:p>
-      <w:pPr>
-        <w:pStyle w:val="PreformattedText"/>
-        <w:spacing w:lineRule="auto" w:line="240"/>
-        <w:rPr>
-          <w:rFonts w:ascii="JetBrainsMono Nerd Font" w:hAnsi="JetBrainsMono Nerd Font"/>
-          <w:sz w:val="20"/>
-          <w:szCs w:val="20"/>
-        </w:rPr>
-      </w:pPr>
-      <w:r>
-        <w:rPr>
-          <w:rFonts w:ascii="JetBrainsMono Nerd Font" w:hAnsi="JetBrainsMono Nerd Font"/>
-          <w:sz w:val="20"/>
-          <w:szCs w:val="20"/>
-        </w:rPr>
-        <w:t xml:space="preserve">    </w:t>
-      </w:r>
-      <w:r>
-        <w:rPr>
-          <w:rFonts w:ascii="JetBrainsMono Nerd Font" w:hAnsi="JetBrainsMono Nerd Font"/>
-          <w:b/>
-          <w:color w:val="008000"/>
-          <w:sz w:val="20"/>
-          <w:szCs w:val="20"/>
-        </w:rPr>
-        <w:t>print</w:t>
-      </w:r>
-      <w:r>
-        <w:rPr>
-          <w:rFonts w:ascii="JetBrainsMono Nerd Font" w:hAnsi="JetBrainsMono Nerd Font"/>
-          <w:sz w:val="20"/>
-          <w:szCs w:val="20"/>
-        </w:rPr>
-        <w:t>(f</w:t>
-      </w:r>
-      <w:r>
-        <w:rPr>
-          <w:rFonts w:ascii="JetBrainsMono Nerd Font" w:hAnsi="JetBrainsMono Nerd Font"/>
-          <w:color w:val="BA2121"/>
-          <w:sz w:val="20"/>
-          <w:szCs w:val="20"/>
-        </w:rPr>
-        <w:t>"Decrypted text is:</w:t>
-      </w:r>
-      <w:r>
-        <w:rPr>
-          <w:rFonts w:ascii="JetBrainsMono Nerd Font" w:hAnsi="JetBrainsMono Nerd Font"/>
-          <w:b/>
-          <w:color w:val="BB6622"/>
-          <w:sz w:val="20"/>
-          <w:szCs w:val="20"/>
-        </w:rPr>
-        <w:t>\n</w:t>
-      </w:r>
-      <w:r>
-        <w:rPr>
-          <w:rFonts w:ascii="JetBrainsMono Nerd Font" w:hAnsi="JetBrainsMono Nerd Font"/>
-          <w:color w:val="BA2121"/>
-          <w:sz w:val="20"/>
-          <w:szCs w:val="20"/>
-        </w:rPr>
-        <w:t>{decrypt(string, keyA, keyB)}"</w:t>
-      </w:r>
-      <w:r>
-        <w:rPr>
-          <w:rFonts w:ascii="JetBrainsMono Nerd Font" w:hAnsi="JetBrainsMono Nerd Font"/>
-          <w:sz w:val="20"/>
-          <w:szCs w:val="20"/>
-        </w:rPr>
-        <w:t>)</w:t>
-      </w:r>
-    </w:p>
-    <w:p>
-      <w:pPr>
-        <w:pStyle w:val="PreformattedText"/>
-        <w:spacing w:lineRule="auto" w:line="240"/>
-        <w:rPr>
-          <w:rFonts w:ascii="JetBrainsMono Nerd Font" w:hAnsi="JetBrainsMono Nerd Font"/>
-          <w:sz w:val="20"/>
-          <w:szCs w:val="20"/>
-        </w:rPr>
-      </w:pPr>
-      <w:r>
-        <w:rPr>
-          <w:rFonts w:ascii="JetBrainsMono Nerd Font" w:hAnsi="JetBrainsMono Nerd Font"/>
-          <w:sz w:val="20"/>
-          <w:szCs w:val="20"/>
-        </w:rPr>
-      </w:r>
-    </w:p>
-    <w:p>
-      <w:pPr>
-        <w:pStyle w:val="PreformattedText"/>
-        <w:spacing w:lineRule="auto" w:line="240"/>
-        <w:rPr>
-          <w:rFonts w:ascii="JetBrainsMono Nerd Font" w:hAnsi="JetBrainsMono Nerd Font"/>
-          <w:sz w:val="20"/>
-          <w:szCs w:val="20"/>
-        </w:rPr>
-      </w:pPr>
-      <w:r>
-        <w:rPr>
-          <w:rFonts w:ascii="JetBrainsMono Nerd Font" w:hAnsi="JetBrainsMono Nerd Font"/>
-          <w:sz w:val="20"/>
-          <w:szCs w:val="20"/>
-        </w:rPr>
-      </w:r>
-    </w:p>
-    <w:p>
-      <w:pPr>
-        <w:pStyle w:val="PreformattedText"/>
-        <w:spacing w:lineRule="auto" w:line="240"/>
-        <w:rPr>
-          <w:rFonts w:ascii="JetBrainsMono Nerd Font" w:hAnsi="JetBrainsMono Nerd Font"/>
-          <w:sz w:val="20"/>
-          <w:szCs w:val="20"/>
-        </w:rPr>
-      </w:pPr>
-      <w:r>
-        <w:rPr>
-          <w:rFonts w:ascii="JetBrainsMono Nerd Font" w:hAnsi="JetBrainsMono Nerd Font"/>
-          <w:b/>
-          <w:color w:val="008000"/>
-          <w:sz w:val="20"/>
-          <w:szCs w:val="20"/>
-        </w:rPr>
-        <w:t>def</w:t>
-      </w:r>
-      <w:r>
-        <w:rPr>
-          <w:rFonts w:ascii="JetBrainsMono Nerd Font" w:hAnsi="JetBrainsMono Nerd Font"/>
-          <w:sz w:val="20"/>
-          <w:szCs w:val="20"/>
-        </w:rPr>
-        <w:t xml:space="preserve"> </w:t>
-      </w:r>
-      <w:r>
-        <w:rPr>
-          <w:rFonts w:ascii="JetBrainsMono Nerd Font" w:hAnsi="JetBrainsMono Nerd Font"/>
-          <w:color w:val="0000FF"/>
-          <w:sz w:val="20"/>
-          <w:szCs w:val="20"/>
-        </w:rPr>
-        <w:t>main</w:t>
-      </w:r>
-      <w:r>
-        <w:rPr>
-          <w:rFonts w:ascii="JetBrainsMono Nerd Font" w:hAnsi="JetBrainsMono Nerd Font"/>
-          <w:sz w:val="20"/>
-          <w:szCs w:val="20"/>
-        </w:rPr>
-        <w:t>(args</w:t>
-      </w:r>
-      <w:r>
-        <w:rPr>
-          <w:rFonts w:ascii="JetBrainsMono Nerd Font" w:hAnsi="JetBrainsMono Nerd Font"/>
-          <w:color w:val="666666"/>
-          <w:sz w:val="20"/>
-          <w:szCs w:val="20"/>
-        </w:rPr>
-        <w:t>=</w:t>
-      </w:r>
-      <w:r>
-        <w:rPr>
-          <w:rFonts w:ascii="JetBrainsMono Nerd Font" w:hAnsi="JetBrainsMono Nerd Font"/>
-          <w:sz w:val="20"/>
-          <w:szCs w:val="20"/>
-        </w:rPr>
-        <w:t>sys</w:t>
-      </w:r>
-      <w:r>
-        <w:rPr>
-          <w:rFonts w:ascii="JetBrainsMono Nerd Font" w:hAnsi="JetBrainsMono Nerd Font"/>
-          <w:color w:val="666666"/>
-          <w:sz w:val="20"/>
-          <w:szCs w:val="20"/>
-        </w:rPr>
-        <w:t>.</w:t>
-      </w:r>
-      <w:r>
-        <w:rPr>
-          <w:rFonts w:ascii="JetBrainsMono Nerd Font" w:hAnsi="JetBrainsMono Nerd Font"/>
-          <w:sz w:val="20"/>
-          <w:szCs w:val="20"/>
-        </w:rPr>
-        <w:t>argv):</w:t>
-      </w:r>
-    </w:p>
-    <w:p>
-      <w:pPr>
-        <w:pStyle w:val="PreformattedText"/>
-        <w:spacing w:lineRule="auto" w:line="240"/>
-        <w:rPr>
-          <w:rFonts w:ascii="JetBrainsMono Nerd Font" w:hAnsi="JetBrainsMono Nerd Font"/>
-          <w:sz w:val="20"/>
-          <w:szCs w:val="20"/>
-        </w:rPr>
-      </w:pPr>
-      <w:r>
-        <w:rPr>
-          <w:rFonts w:ascii="JetBrainsMono Nerd Font" w:hAnsi="JetBrainsMono Nerd Font"/>
-          <w:sz w:val="20"/>
-          <w:szCs w:val="20"/>
-        </w:rPr>
-        <w:t xml:space="preserve">    </w:t>
-      </w:r>
-      <w:r>
-        <w:rPr>
-          <w:rFonts w:ascii="JetBrainsMono Nerd Font" w:hAnsi="JetBrainsMono Nerd Font"/>
           <w:i/>
           <w:color w:val="408080"/>
           <w:sz w:val="20"/>
           <w:szCs w:val="20"/>
         </w:rPr>
-        <w:t># Using file as input source</w:t>
-      </w:r>
-    </w:p>
-    <w:p>
-      <w:pPr>
-        <w:pStyle w:val="PreformattedText"/>
-        <w:spacing w:lineRule="auto" w:line="240"/>
-        <w:rPr>
-          <w:rFonts w:ascii="JetBrainsMono Nerd Font" w:hAnsi="JetBrainsMono Nerd Font"/>
-          <w:sz w:val="20"/>
-          <w:szCs w:val="20"/>
-        </w:rPr>
-      </w:pPr>
-      <w:r>
-        <w:rPr>
-          <w:rFonts w:ascii="JetBrainsMono Nerd Font" w:hAnsi="JetBrainsMono Nerd Font"/>
-          <w:sz w:val="20"/>
-          <w:szCs w:val="20"/>
-        </w:rPr>
         <w:t xml:space="preserve">    </w:t>
       </w:r>
       <w:r>
         <w:rPr>
           <w:rFonts w:ascii="JetBrainsMono Nerd Font" w:hAnsi="JetBrainsMono Nerd Font"/>
           <w:b/>
+          <w:bCs/>
+          <w:i w:val="false"/>
+          <w:iCs w:val="false"/>
           <w:color w:val="008000"/>
           <w:sz w:val="20"/>
           <w:szCs w:val="20"/>
         </w:rPr>
-        <w:t>if</w:t>
+        <w:t>print</w:t>
+      </w:r>
+      <w:r>
+        <w:rPr>
+          <w:rFonts w:ascii="JetBrainsMono Nerd Font" w:hAnsi="JetBrainsMono Nerd Font"/>
+          <w:i w:val="false"/>
+          <w:iCs w:val="false"/>
+          <w:color w:val="000000"/>
+          <w:sz w:val="20"/>
+          <w:szCs w:val="20"/>
+        </w:rPr>
+        <w:t>(f</w:t>
+      </w:r>
+      <w:r>
+        <w:rPr>
+          <w:rFonts w:ascii="JetBrainsMono Nerd Font" w:hAnsi="JetBrainsMono Nerd Font"/>
+          <w:i w:val="false"/>
+          <w:iCs w:val="false"/>
+          <w:color w:val="BA2121"/>
+          <w:sz w:val="20"/>
+          <w:szCs w:val="20"/>
+        </w:rPr>
+        <w:t>"Open text XY^-1(mod len(alphabet)): {pow(pair1[0], -1, len(alphabet))}"</w:t>
+      </w:r>
+      <w:r>
+        <w:rPr>
+          <w:rFonts w:ascii="JetBrainsMono Nerd Font" w:hAnsi="JetBrainsMono Nerd Font"/>
+          <w:i w:val="false"/>
+          <w:iCs w:val="false"/>
+          <w:color w:val="000000"/>
+          <w:sz w:val="20"/>
+          <w:szCs w:val="20"/>
+        </w:rPr>
+        <w:t>)</w:t>
+      </w:r>
+    </w:p>
+    <w:p>
+      <w:pPr>
+        <w:pStyle w:val="PreformattedText"/>
+        <w:spacing w:lineRule="auto" w:line="240"/>
+        <w:rPr>
+          <w:rFonts w:ascii="JetBrainsMono Nerd Font" w:hAnsi="JetBrainsMono Nerd Font"/>
+          <w:sz w:val="20"/>
+          <w:szCs w:val="20"/>
+        </w:rPr>
+      </w:pPr>
+      <w:r>
+        <w:rPr>
+          <w:rFonts w:ascii="JetBrainsMono Nerd Font" w:hAnsi="JetBrainsMono Nerd Font"/>
+          <w:sz w:val="20"/>
+          <w:szCs w:val="20"/>
+        </w:rPr>
+        <w:t xml:space="preserve">    </w:t>
+      </w:r>
+      <w:r>
+        <w:rPr>
+          <w:rFonts w:ascii="JetBrainsMono Nerd Font" w:hAnsi="JetBrainsMono Nerd Font"/>
+          <w:sz w:val="20"/>
+          <w:szCs w:val="20"/>
+        </w:rPr>
+        <w:t xml:space="preserve">keyA </w:t>
+      </w:r>
+      <w:r>
+        <w:rPr>
+          <w:rFonts w:ascii="JetBrainsMono Nerd Font" w:hAnsi="JetBrainsMono Nerd Font"/>
+          <w:color w:val="666666"/>
+          <w:sz w:val="20"/>
+          <w:szCs w:val="20"/>
+        </w:rPr>
+        <w:t>=</w:t>
+      </w:r>
+      <w:r>
+        <w:rPr>
+          <w:rFonts w:ascii="JetBrainsMono Nerd Font" w:hAnsi="JetBrainsMono Nerd Font"/>
+          <w:sz w:val="20"/>
+          <w:szCs w:val="20"/>
+        </w:rPr>
+        <w:t xml:space="preserve"> (</w:t>
+      </w:r>
+      <w:r>
+        <w:rPr>
+          <w:rFonts w:ascii="JetBrainsMono Nerd Font" w:hAnsi="JetBrainsMono Nerd Font"/>
+          <w:color w:val="008000"/>
+          <w:sz w:val="20"/>
+          <w:szCs w:val="20"/>
+        </w:rPr>
+        <w:t>pow</w:t>
+      </w:r>
+      <w:r>
+        <w:rPr>
+          <w:rFonts w:ascii="JetBrainsMono Nerd Font" w:hAnsi="JetBrainsMono Nerd Font"/>
+          <w:sz w:val="20"/>
+          <w:szCs w:val="20"/>
+        </w:rPr>
+        <w:t>(pair1[</w:t>
+      </w:r>
+      <w:r>
+        <w:rPr>
+          <w:rFonts w:ascii="JetBrainsMono Nerd Font" w:hAnsi="JetBrainsMono Nerd Font"/>
+          <w:color w:val="666666"/>
+          <w:sz w:val="20"/>
+          <w:szCs w:val="20"/>
+        </w:rPr>
+        <w:t>0</w:t>
+      </w:r>
+      <w:r>
+        <w:rPr>
+          <w:rFonts w:ascii="JetBrainsMono Nerd Font" w:hAnsi="JetBrainsMono Nerd Font"/>
+          <w:sz w:val="20"/>
+          <w:szCs w:val="20"/>
+        </w:rPr>
+        <w:t xml:space="preserve">], </w:t>
+      </w:r>
+      <w:r>
+        <w:rPr>
+          <w:rFonts w:ascii="JetBrainsMono Nerd Font" w:hAnsi="JetBrainsMono Nerd Font"/>
+          <w:color w:val="666666"/>
+          <w:sz w:val="20"/>
+          <w:szCs w:val="20"/>
+        </w:rPr>
+        <w:t>-1</w:t>
+      </w:r>
+      <w:r>
+        <w:rPr>
+          <w:rFonts w:ascii="JetBrainsMono Nerd Font" w:hAnsi="JetBrainsMono Nerd Font"/>
+          <w:sz w:val="20"/>
+          <w:szCs w:val="20"/>
+        </w:rPr>
+        <w:t xml:space="preserve">, </w:t>
+      </w:r>
+      <w:r>
+        <w:rPr>
+          <w:rFonts w:ascii="JetBrainsMono Nerd Font" w:hAnsi="JetBrainsMono Nerd Font"/>
+          <w:color w:val="008000"/>
+          <w:sz w:val="20"/>
+          <w:szCs w:val="20"/>
+        </w:rPr>
+        <w:t>len</w:t>
+      </w:r>
+      <w:r>
+        <w:rPr>
+          <w:rFonts w:ascii="JetBrainsMono Nerd Font" w:hAnsi="JetBrainsMono Nerd Font"/>
+          <w:sz w:val="20"/>
+          <w:szCs w:val="20"/>
+        </w:rPr>
+        <w:t xml:space="preserve">(alphabet)) </w:t>
+      </w:r>
+      <w:r>
+        <w:rPr>
+          <w:rFonts w:ascii="JetBrainsMono Nerd Font" w:hAnsi="JetBrainsMono Nerd Font"/>
+          <w:color w:val="666666"/>
+          <w:sz w:val="20"/>
+          <w:szCs w:val="20"/>
+        </w:rPr>
+        <w:t>*</w:t>
+      </w:r>
+      <w:r>
+        <w:rPr>
+          <w:rFonts w:ascii="JetBrainsMono Nerd Font" w:hAnsi="JetBrainsMono Nerd Font"/>
+          <w:sz w:val="20"/>
+          <w:szCs w:val="20"/>
+        </w:rPr>
+        <w:t xml:space="preserve"> pair1[</w:t>
+      </w:r>
+      <w:r>
+        <w:rPr>
+          <w:rFonts w:ascii="JetBrainsMono Nerd Font" w:hAnsi="JetBrainsMono Nerd Font"/>
+          <w:color w:val="666666"/>
+          <w:sz w:val="20"/>
+          <w:szCs w:val="20"/>
+        </w:rPr>
+        <w:t>1</w:t>
+      </w:r>
+      <w:r>
+        <w:rPr>
+          <w:rFonts w:ascii="JetBrainsMono Nerd Font" w:hAnsi="JetBrainsMono Nerd Font"/>
+          <w:sz w:val="20"/>
+          <w:szCs w:val="20"/>
+        </w:rPr>
+        <w:t xml:space="preserve">]) </w:t>
+      </w:r>
+      <w:r>
+        <w:rPr>
+          <w:rFonts w:ascii="JetBrainsMono Nerd Font" w:hAnsi="JetBrainsMono Nerd Font"/>
+          <w:color w:val="666666"/>
+          <w:sz w:val="20"/>
+          <w:szCs w:val="20"/>
+        </w:rPr>
+        <w:t>%</w:t>
       </w:r>
       <w:r>
         <w:rPr>
@@ -5142,11 +4643,493 @@
       <w:r>
         <w:rPr>
           <w:rFonts w:ascii="JetBrainsMono Nerd Font" w:hAnsi="JetBrainsMono Nerd Font"/>
+          <w:color w:val="008000"/>
+          <w:sz w:val="20"/>
+          <w:szCs w:val="20"/>
+        </w:rPr>
+        <w:t>len</w:t>
+      </w:r>
+      <w:r>
+        <w:rPr>
+          <w:rFonts w:ascii="JetBrainsMono Nerd Font" w:hAnsi="JetBrainsMono Nerd Font"/>
+          <w:sz w:val="20"/>
+          <w:szCs w:val="20"/>
+        </w:rPr>
+        <w:t>(alphabet)</w:t>
+      </w:r>
+    </w:p>
+    <w:p>
+      <w:pPr>
+        <w:pStyle w:val="PreformattedText"/>
+        <w:spacing w:lineRule="auto" w:line="240"/>
+        <w:rPr>
+          <w:rFonts w:ascii="JetBrainsMono Nerd Font" w:hAnsi="JetBrainsMono Nerd Font"/>
+          <w:sz w:val="20"/>
+          <w:szCs w:val="20"/>
+        </w:rPr>
+      </w:pPr>
+      <w:r>
+        <w:rPr>
+          <w:rFonts w:ascii="JetBrainsMono Nerd Font" w:hAnsi="JetBrainsMono Nerd Font"/>
+          <w:sz w:val="20"/>
+          <w:szCs w:val="20"/>
+        </w:rPr>
+        <w:t xml:space="preserve">    </w:t>
+      </w:r>
+      <w:r>
+        <w:rPr>
+          <w:rFonts w:ascii="JetBrainsMono Nerd Font" w:hAnsi="JetBrainsMono Nerd Font"/>
+          <w:sz w:val="20"/>
+          <w:szCs w:val="20"/>
+        </w:rPr>
+        <w:t xml:space="preserve">keyB </w:t>
+      </w:r>
+      <w:r>
+        <w:rPr>
+          <w:rFonts w:ascii="JetBrainsMono Nerd Font" w:hAnsi="JetBrainsMono Nerd Font"/>
+          <w:color w:val="666666"/>
+          <w:sz w:val="20"/>
+          <w:szCs w:val="20"/>
+        </w:rPr>
+        <w:t>=</w:t>
+      </w:r>
+      <w:r>
+        <w:rPr>
+          <w:rFonts w:ascii="JetBrainsMono Nerd Font" w:hAnsi="JetBrainsMono Nerd Font"/>
+          <w:sz w:val="20"/>
+          <w:szCs w:val="20"/>
+        </w:rPr>
+        <w:t xml:space="preserve"> (alphabet</w:t>
+      </w:r>
+      <w:r>
+        <w:rPr>
+          <w:rFonts w:ascii="JetBrainsMono Nerd Font" w:hAnsi="JetBrainsMono Nerd Font"/>
+          <w:color w:val="666666"/>
+          <w:sz w:val="20"/>
+          <w:szCs w:val="20"/>
+        </w:rPr>
+        <w:t>.</w:t>
+      </w:r>
+      <w:r>
+        <w:rPr>
+          <w:rFonts w:ascii="JetBrainsMono Nerd Font" w:hAnsi="JetBrainsMono Nerd Font"/>
+          <w:sz w:val="20"/>
+          <w:szCs w:val="20"/>
+        </w:rPr>
+        <w:t>index(XY1[</w:t>
+      </w:r>
+      <w:r>
+        <w:rPr>
+          <w:rFonts w:ascii="JetBrainsMono Nerd Font" w:hAnsi="JetBrainsMono Nerd Font"/>
+          <w:color w:val="666666"/>
+          <w:sz w:val="20"/>
+          <w:szCs w:val="20"/>
+        </w:rPr>
+        <w:t>1</w:t>
+      </w:r>
+      <w:r>
+        <w:rPr>
+          <w:rFonts w:ascii="JetBrainsMono Nerd Font" w:hAnsi="JetBrainsMono Nerd Font"/>
+          <w:sz w:val="20"/>
+          <w:szCs w:val="20"/>
+        </w:rPr>
+        <w:t xml:space="preserve">]) </w:t>
+      </w:r>
+      <w:r>
+        <w:rPr>
+          <w:rFonts w:ascii="JetBrainsMono Nerd Font" w:hAnsi="JetBrainsMono Nerd Font"/>
+          <w:color w:val="666666"/>
+          <w:sz w:val="20"/>
+          <w:szCs w:val="20"/>
+        </w:rPr>
+        <w:t>-</w:t>
+      </w:r>
+      <w:r>
+        <w:rPr>
+          <w:rFonts w:ascii="JetBrainsMono Nerd Font" w:hAnsi="JetBrainsMono Nerd Font"/>
+          <w:sz w:val="20"/>
+          <w:szCs w:val="20"/>
+        </w:rPr>
+        <w:t xml:space="preserve"> keyA </w:t>
+      </w:r>
+      <w:r>
+        <w:rPr>
+          <w:rFonts w:ascii="JetBrainsMono Nerd Font" w:hAnsi="JetBrainsMono Nerd Font"/>
+          <w:color w:val="666666"/>
+          <w:sz w:val="20"/>
+          <w:szCs w:val="20"/>
+        </w:rPr>
+        <w:t>*</w:t>
+      </w:r>
+      <w:r>
+        <w:rPr>
+          <w:rFonts w:ascii="JetBrainsMono Nerd Font" w:hAnsi="JetBrainsMono Nerd Font"/>
+          <w:sz w:val="20"/>
+          <w:szCs w:val="20"/>
+        </w:rPr>
+        <w:t xml:space="preserve"> alphabet</w:t>
+      </w:r>
+      <w:r>
+        <w:rPr>
+          <w:rFonts w:ascii="JetBrainsMono Nerd Font" w:hAnsi="JetBrainsMono Nerd Font"/>
+          <w:color w:val="666666"/>
+          <w:sz w:val="20"/>
+          <w:szCs w:val="20"/>
+        </w:rPr>
+        <w:t>.</w:t>
+      </w:r>
+      <w:r>
+        <w:rPr>
+          <w:rFonts w:ascii="JetBrainsMono Nerd Font" w:hAnsi="JetBrainsMono Nerd Font"/>
+          <w:sz w:val="20"/>
+          <w:szCs w:val="20"/>
+        </w:rPr>
+        <w:t>index(XY1[</w:t>
+      </w:r>
+      <w:r>
+        <w:rPr>
+          <w:rFonts w:ascii="JetBrainsMono Nerd Font" w:hAnsi="JetBrainsMono Nerd Font"/>
+          <w:color w:val="666666"/>
+          <w:sz w:val="20"/>
+          <w:szCs w:val="20"/>
+        </w:rPr>
+        <w:t>0</w:t>
+      </w:r>
+      <w:r>
+        <w:rPr>
+          <w:rFonts w:ascii="JetBrainsMono Nerd Font" w:hAnsi="JetBrainsMono Nerd Font"/>
+          <w:sz w:val="20"/>
+          <w:szCs w:val="20"/>
+        </w:rPr>
+        <w:t xml:space="preserve">])) </w:t>
+      </w:r>
+      <w:r>
+        <w:rPr>
+          <w:rFonts w:ascii="JetBrainsMono Nerd Font" w:hAnsi="JetBrainsMono Nerd Font"/>
+          <w:color w:val="666666"/>
+          <w:sz w:val="20"/>
+          <w:szCs w:val="20"/>
+        </w:rPr>
+        <w:t>%</w:t>
+      </w:r>
+      <w:r>
+        <w:rPr>
+          <w:rFonts w:ascii="JetBrainsMono Nerd Font" w:hAnsi="JetBrainsMono Nerd Font"/>
+          <w:sz w:val="20"/>
+          <w:szCs w:val="20"/>
+        </w:rPr>
+        <w:t xml:space="preserve"> </w:t>
+      </w:r>
+      <w:r>
+        <w:rPr>
+          <w:rFonts w:ascii="JetBrainsMono Nerd Font" w:hAnsi="JetBrainsMono Nerd Font"/>
+          <w:color w:val="008000"/>
+          <w:sz w:val="20"/>
+          <w:szCs w:val="20"/>
+        </w:rPr>
+        <w:t>len</w:t>
+      </w:r>
+      <w:r>
+        <w:rPr>
+          <w:rFonts w:ascii="JetBrainsMono Nerd Font" w:hAnsi="JetBrainsMono Nerd Font"/>
+          <w:sz w:val="20"/>
+          <w:szCs w:val="20"/>
+        </w:rPr>
+        <w:t>(alphabet)</w:t>
+      </w:r>
+    </w:p>
+    <w:p>
+      <w:pPr>
+        <w:pStyle w:val="PreformattedText"/>
+        <w:spacing w:lineRule="auto" w:line="240"/>
+        <w:rPr>
+          <w:rFonts w:ascii="JetBrainsMono Nerd Font" w:hAnsi="JetBrainsMono Nerd Font"/>
+          <w:sz w:val="20"/>
+          <w:szCs w:val="20"/>
+        </w:rPr>
+      </w:pPr>
+      <w:r>
+        <w:rPr>
+          <w:rFonts w:ascii="JetBrainsMono Nerd Font" w:hAnsi="JetBrainsMono Nerd Font"/>
+          <w:sz w:val="20"/>
+          <w:szCs w:val="20"/>
+        </w:rPr>
+      </w:r>
+    </w:p>
+    <w:p>
+      <w:pPr>
+        <w:pStyle w:val="PreformattedText"/>
+        <w:spacing w:lineRule="auto" w:line="240"/>
+        <w:rPr>
+          <w:rFonts w:ascii="JetBrainsMono Nerd Font" w:hAnsi="JetBrainsMono Nerd Font"/>
+          <w:sz w:val="20"/>
+          <w:szCs w:val="20"/>
+        </w:rPr>
+      </w:pPr>
+      <w:r>
+        <w:rPr>
+          <w:rFonts w:ascii="JetBrainsMono Nerd Font" w:hAnsi="JetBrainsMono Nerd Font"/>
+          <w:sz w:val="20"/>
+          <w:szCs w:val="20"/>
+        </w:rPr>
+        <w:t xml:space="preserve">    </w:t>
+      </w:r>
+      <w:r>
+        <w:rPr>
+          <w:rFonts w:ascii="JetBrainsMono Nerd Font" w:hAnsi="JetBrainsMono Nerd Font"/>
+          <w:b/>
+          <w:color w:val="008000"/>
+          <w:sz w:val="20"/>
+          <w:szCs w:val="20"/>
+        </w:rPr>
+        <w:t>print</w:t>
+      </w:r>
+      <w:r>
+        <w:rPr>
+          <w:rFonts w:ascii="JetBrainsMono Nerd Font" w:hAnsi="JetBrainsMono Nerd Font"/>
+          <w:sz w:val="20"/>
+          <w:szCs w:val="20"/>
+        </w:rPr>
+        <w:t>(f</w:t>
+      </w:r>
+      <w:r>
+        <w:rPr>
+          <w:rFonts w:ascii="JetBrainsMono Nerd Font" w:hAnsi="JetBrainsMono Nerd Font"/>
           <w:color w:val="BA2121"/>
           <w:sz w:val="20"/>
           <w:szCs w:val="20"/>
         </w:rPr>
-        <w:t>"--file"</w:t>
+        <w:t>"Found key A: {keyA}</w:t>
+      </w:r>
+      <w:r>
+        <w:rPr>
+          <w:rFonts w:ascii="JetBrainsMono Nerd Font" w:hAnsi="JetBrainsMono Nerd Font"/>
+          <w:b/>
+          <w:color w:val="BB6622"/>
+          <w:sz w:val="20"/>
+          <w:szCs w:val="20"/>
+        </w:rPr>
+        <w:t>\n</w:t>
+      </w:r>
+      <w:r>
+        <w:rPr>
+          <w:rFonts w:ascii="JetBrainsMono Nerd Font" w:hAnsi="JetBrainsMono Nerd Font"/>
+          <w:color w:val="BA2121"/>
+          <w:sz w:val="20"/>
+          <w:szCs w:val="20"/>
+        </w:rPr>
+        <w:t xml:space="preserve"> Found key B: {keyB}"</w:t>
+      </w:r>
+      <w:r>
+        <w:rPr>
+          <w:rFonts w:ascii="JetBrainsMono Nerd Font" w:hAnsi="JetBrainsMono Nerd Font"/>
+          <w:sz w:val="20"/>
+          <w:szCs w:val="20"/>
+        </w:rPr>
+        <w:t>)</w:t>
+      </w:r>
+    </w:p>
+    <w:p>
+      <w:pPr>
+        <w:pStyle w:val="PreformattedText"/>
+        <w:spacing w:lineRule="auto" w:line="240"/>
+        <w:rPr>
+          <w:rFonts w:ascii="JetBrainsMono Nerd Font" w:hAnsi="JetBrainsMono Nerd Font"/>
+          <w:sz w:val="20"/>
+          <w:szCs w:val="20"/>
+        </w:rPr>
+      </w:pPr>
+      <w:r>
+        <w:rPr>
+          <w:rFonts w:ascii="JetBrainsMono Nerd Font" w:hAnsi="JetBrainsMono Nerd Font"/>
+          <w:sz w:val="20"/>
+          <w:szCs w:val="20"/>
+        </w:rPr>
+        <w:t xml:space="preserve">    </w:t>
+      </w:r>
+    </w:p>
+    <w:p>
+      <w:pPr>
+        <w:pStyle w:val="PreformattedText"/>
+        <w:spacing w:lineRule="auto" w:line="240"/>
+        <w:rPr>
+          <w:rFonts w:ascii="JetBrainsMono Nerd Font" w:hAnsi="JetBrainsMono Nerd Font"/>
+          <w:sz w:val="20"/>
+          <w:szCs w:val="20"/>
+        </w:rPr>
+      </w:pPr>
+      <w:r>
+        <w:rPr>
+          <w:rFonts w:ascii="JetBrainsMono Nerd Font" w:hAnsi="JetBrainsMono Nerd Font"/>
+          <w:sz w:val="20"/>
+          <w:szCs w:val="20"/>
+        </w:rPr>
+        <w:t xml:space="preserve">    </w:t>
+      </w:r>
+      <w:r>
+        <w:rPr>
+          <w:rFonts w:ascii="JetBrainsMono Nerd Font" w:hAnsi="JetBrainsMono Nerd Font"/>
+          <w:b/>
+          <w:color w:val="008000"/>
+          <w:sz w:val="20"/>
+          <w:szCs w:val="20"/>
+        </w:rPr>
+        <w:t>print</w:t>
+      </w:r>
+      <w:r>
+        <w:rPr>
+          <w:rFonts w:ascii="JetBrainsMono Nerd Font" w:hAnsi="JetBrainsMono Nerd Font"/>
+          <w:sz w:val="20"/>
+          <w:szCs w:val="20"/>
+        </w:rPr>
+        <w:t>(f</w:t>
+      </w:r>
+      <w:r>
+        <w:rPr>
+          <w:rFonts w:ascii="JetBrainsMono Nerd Font" w:hAnsi="JetBrainsMono Nerd Font"/>
+          <w:color w:val="BA2121"/>
+          <w:sz w:val="20"/>
+          <w:szCs w:val="20"/>
+        </w:rPr>
+        <w:t>"Trying to decrypt..."</w:t>
+      </w:r>
+      <w:r>
+        <w:rPr>
+          <w:rFonts w:ascii="JetBrainsMono Nerd Font" w:hAnsi="JetBrainsMono Nerd Font"/>
+          <w:sz w:val="20"/>
+          <w:szCs w:val="20"/>
+        </w:rPr>
+        <w:t>)</w:t>
+      </w:r>
+    </w:p>
+    <w:p>
+      <w:pPr>
+        <w:pStyle w:val="PreformattedText"/>
+        <w:spacing w:lineRule="auto" w:line="240"/>
+        <w:rPr>
+          <w:rFonts w:ascii="JetBrainsMono Nerd Font" w:hAnsi="JetBrainsMono Nerd Font"/>
+          <w:sz w:val="20"/>
+          <w:szCs w:val="20"/>
+        </w:rPr>
+      </w:pPr>
+      <w:r>
+        <w:rPr>
+          <w:rFonts w:ascii="JetBrainsMono Nerd Font" w:hAnsi="JetBrainsMono Nerd Font"/>
+          <w:sz w:val="20"/>
+          <w:szCs w:val="20"/>
+        </w:rPr>
+        <w:t xml:space="preserve">    </w:t>
+      </w:r>
+      <w:r>
+        <w:rPr>
+          <w:rFonts w:ascii="JetBrainsMono Nerd Font" w:hAnsi="JetBrainsMono Nerd Font"/>
+          <w:b/>
+          <w:color w:val="008000"/>
+          <w:sz w:val="20"/>
+          <w:szCs w:val="20"/>
+        </w:rPr>
+        <w:t>print</w:t>
+      </w:r>
+      <w:r>
+        <w:rPr>
+          <w:rFonts w:ascii="JetBrainsMono Nerd Font" w:hAnsi="JetBrainsMono Nerd Font"/>
+          <w:sz w:val="20"/>
+          <w:szCs w:val="20"/>
+        </w:rPr>
+        <w:t>(f</w:t>
+      </w:r>
+      <w:r>
+        <w:rPr>
+          <w:rFonts w:ascii="JetBrainsMono Nerd Font" w:hAnsi="JetBrainsMono Nerd Font"/>
+          <w:color w:val="BA2121"/>
+          <w:sz w:val="20"/>
+          <w:szCs w:val="20"/>
+        </w:rPr>
+        <w:t>"Decrypted text is:</w:t>
+      </w:r>
+      <w:r>
+        <w:rPr>
+          <w:rFonts w:ascii="JetBrainsMono Nerd Font" w:hAnsi="JetBrainsMono Nerd Font"/>
+          <w:b/>
+          <w:color w:val="BB6622"/>
+          <w:sz w:val="20"/>
+          <w:szCs w:val="20"/>
+        </w:rPr>
+        <w:t>\n</w:t>
+      </w:r>
+      <w:r>
+        <w:rPr>
+          <w:rFonts w:ascii="JetBrainsMono Nerd Font" w:hAnsi="JetBrainsMono Nerd Font"/>
+          <w:color w:val="BA2121"/>
+          <w:sz w:val="20"/>
+          <w:szCs w:val="20"/>
+        </w:rPr>
+        <w:t>{decrypt(string, keyA, keyB)}"</w:t>
+      </w:r>
+      <w:r>
+        <w:rPr>
+          <w:rFonts w:ascii="JetBrainsMono Nerd Font" w:hAnsi="JetBrainsMono Nerd Font"/>
+          <w:sz w:val="20"/>
+          <w:szCs w:val="20"/>
+        </w:rPr>
+        <w:t>)</w:t>
+      </w:r>
+    </w:p>
+    <w:p>
+      <w:pPr>
+        <w:pStyle w:val="PreformattedText"/>
+        <w:spacing w:lineRule="auto" w:line="240"/>
+        <w:rPr>
+          <w:rFonts w:ascii="JetBrainsMono Nerd Font" w:hAnsi="JetBrainsMono Nerd Font"/>
+          <w:sz w:val="20"/>
+          <w:szCs w:val="20"/>
+        </w:rPr>
+      </w:pPr>
+      <w:r>
+        <w:rPr>
+          <w:rFonts w:ascii="JetBrainsMono Nerd Font" w:hAnsi="JetBrainsMono Nerd Font"/>
+          <w:sz w:val="20"/>
+          <w:szCs w:val="20"/>
+        </w:rPr>
+      </w:r>
+    </w:p>
+    <w:p>
+      <w:pPr>
+        <w:pStyle w:val="PreformattedText"/>
+        <w:spacing w:lineRule="auto" w:line="240"/>
+        <w:rPr>
+          <w:rFonts w:ascii="JetBrainsMono Nerd Font" w:hAnsi="JetBrainsMono Nerd Font"/>
+          <w:sz w:val="20"/>
+          <w:szCs w:val="20"/>
+        </w:rPr>
+      </w:pPr>
+      <w:r>
+        <w:rPr>
+          <w:rFonts w:ascii="JetBrainsMono Nerd Font" w:hAnsi="JetBrainsMono Nerd Font"/>
+          <w:sz w:val="20"/>
+          <w:szCs w:val="20"/>
+        </w:rPr>
+      </w:r>
+    </w:p>
+    <w:p>
+      <w:pPr>
+        <w:pStyle w:val="PreformattedText"/>
+        <w:spacing w:lineRule="auto" w:line="240"/>
+        <w:rPr>
+          <w:rFonts w:ascii="JetBrainsMono Nerd Font" w:hAnsi="JetBrainsMono Nerd Font"/>
+          <w:sz w:val="20"/>
+          <w:szCs w:val="20"/>
+        </w:rPr>
+      </w:pPr>
+      <w:r>
+        <w:rPr>
+          <w:rFonts w:ascii="JetBrainsMono Nerd Font" w:hAnsi="JetBrainsMono Nerd Font"/>
+          <w:b/>
+          <w:color w:val="008000"/>
+          <w:sz w:val="20"/>
+          <w:szCs w:val="20"/>
+        </w:rPr>
+        <w:t>def</w:t>
       </w:r>
       <w:r>
         <w:rPr>
@@ -5159,84 +5142,19 @@
       <w:r>
         <w:rPr>
           <w:rFonts w:ascii="JetBrainsMono Nerd Font" w:hAnsi="JetBrainsMono Nerd Font"/>
-          <w:b/>
-          <w:color w:val="AA22FF"/>
-          <w:sz w:val="20"/>
-          <w:szCs w:val="20"/>
-        </w:rPr>
-        <w:t>in</w:t>
-      </w:r>
-      <w:r>
-        <w:rPr>
-          <w:rFonts w:ascii="JetBrainsMono Nerd Font" w:hAnsi="JetBrainsMono Nerd Font"/>
-          <w:sz w:val="20"/>
-          <w:szCs w:val="20"/>
-        </w:rPr>
-        <w:t xml:space="preserve"> args:</w:t>
-      </w:r>
-    </w:p>
-    <w:p>
-      <w:pPr>
-        <w:pStyle w:val="PreformattedText"/>
-        <w:spacing w:lineRule="auto" w:line="240"/>
-        <w:rPr>
-          <w:rFonts w:ascii="JetBrainsMono Nerd Font" w:hAnsi="JetBrainsMono Nerd Font"/>
-          <w:sz w:val="20"/>
-          <w:szCs w:val="20"/>
-        </w:rPr>
-      </w:pPr>
-      <w:r>
-        <w:rPr>
-          <w:rFonts w:ascii="JetBrainsMono Nerd Font" w:hAnsi="JetBrainsMono Nerd Font"/>
-          <w:sz w:val="20"/>
-          <w:szCs w:val="20"/>
-        </w:rPr>
-        <w:t xml:space="preserve">        </w:t>
-      </w:r>
-      <w:r>
-        <w:rPr>
-          <w:rFonts w:ascii="JetBrainsMono Nerd Font" w:hAnsi="JetBrainsMono Nerd Font"/>
-          <w:b/>
-          <w:color w:val="008000"/>
-          <w:sz w:val="20"/>
-          <w:szCs w:val="20"/>
-        </w:rPr>
-        <w:t>try</w:t>
-      </w:r>
-      <w:r>
-        <w:rPr>
-          <w:rFonts w:ascii="JetBrainsMono Nerd Font" w:hAnsi="JetBrainsMono Nerd Font"/>
-          <w:sz w:val="20"/>
-          <w:szCs w:val="20"/>
-        </w:rPr>
-        <w:t>:</w:t>
-      </w:r>
-    </w:p>
-    <w:p>
-      <w:pPr>
-        <w:pStyle w:val="PreformattedText"/>
-        <w:spacing w:lineRule="auto" w:line="240"/>
-        <w:rPr>
-          <w:rFonts w:ascii="JetBrainsMono Nerd Font" w:hAnsi="JetBrainsMono Nerd Font"/>
-          <w:sz w:val="20"/>
-          <w:szCs w:val="20"/>
-        </w:rPr>
-      </w:pPr>
-      <w:r>
-        <w:rPr>
-          <w:rFonts w:ascii="JetBrainsMono Nerd Font" w:hAnsi="JetBrainsMono Nerd Font"/>
-          <w:sz w:val="20"/>
-          <w:szCs w:val="20"/>
-        </w:rPr>
-        <w:t xml:space="preserve">            </w:t>
-      </w:r>
-      <w:r>
-        <w:rPr>
-          <w:rFonts w:ascii="JetBrainsMono Nerd Font" w:hAnsi="JetBrainsMono Nerd Font"/>
-          <w:sz w:val="20"/>
-          <w:szCs w:val="20"/>
-        </w:rPr>
-        <w:t xml:space="preserve">fileName </w:t>
+          <w:color w:val="0000FF"/>
+          <w:sz w:val="20"/>
+          <w:szCs w:val="20"/>
+        </w:rPr>
+        <w:t>main</w:t>
+      </w:r>
+      <w:r>
+        <w:rPr>
+          <w:rFonts w:ascii="JetBrainsMono Nerd Font" w:hAnsi="JetBrainsMono Nerd Font"/>
+          <w:sz w:val="20"/>
+          <w:szCs w:val="20"/>
+        </w:rPr>
+        <w:t>(args</w:t>
       </w:r>
       <w:r>
         <w:rPr>
@@ -5253,7 +5171,7 @@
           <w:sz w:val="20"/>
           <w:szCs w:val="20"/>
         </w:rPr>
-        <w:t xml:space="preserve"> args[args</w:t>
+        <w:t>sys</w:t>
       </w:r>
       <w:r>
         <w:rPr>
@@ -5270,536 +5188,7 @@
           <w:sz w:val="20"/>
           <w:szCs w:val="20"/>
         </w:rPr>
-        <w:t>index(</w:t>
-      </w:r>
-      <w:r>
-        <w:rPr>
-          <w:rFonts w:ascii="JetBrainsMono Nerd Font" w:hAnsi="JetBrainsMono Nerd Font"/>
-          <w:color w:val="BA2121"/>
-          <w:sz w:val="20"/>
-          <w:szCs w:val="20"/>
-        </w:rPr>
-        <w:t>"--file"</w:t>
-      </w:r>
-      <w:r>
-        <w:rPr>
-          <w:rFonts w:ascii="JetBrainsMono Nerd Font" w:hAnsi="JetBrainsMono Nerd Font"/>
-          <w:sz w:val="20"/>
-          <w:szCs w:val="20"/>
-        </w:rPr>
-        <w:t>)</w:t>
-      </w:r>
-      <w:r>
-        <w:rPr>
-          <w:rFonts w:ascii="JetBrainsMono Nerd Font" w:hAnsi="JetBrainsMono Nerd Font"/>
-          <w:color w:val="666666"/>
-          <w:sz w:val="20"/>
-          <w:szCs w:val="20"/>
-        </w:rPr>
-        <w:t>+1</w:t>
-      </w:r>
-      <w:r>
-        <w:rPr>
-          <w:rFonts w:ascii="JetBrainsMono Nerd Font" w:hAnsi="JetBrainsMono Nerd Font"/>
-          <w:sz w:val="20"/>
-          <w:szCs w:val="20"/>
-        </w:rPr>
-        <w:t>]</w:t>
-      </w:r>
-    </w:p>
-    <w:p>
-      <w:pPr>
-        <w:pStyle w:val="PreformattedText"/>
-        <w:spacing w:lineRule="auto" w:line="240"/>
-        <w:rPr>
-          <w:rFonts w:ascii="JetBrainsMono Nerd Font" w:hAnsi="JetBrainsMono Nerd Font"/>
-          <w:sz w:val="20"/>
-          <w:szCs w:val="20"/>
-        </w:rPr>
-      </w:pPr>
-      <w:r>
-        <w:rPr>
-          <w:rFonts w:ascii="JetBrainsMono Nerd Font" w:hAnsi="JetBrainsMono Nerd Font"/>
-          <w:sz w:val="20"/>
-          <w:szCs w:val="20"/>
-        </w:rPr>
-        <w:t xml:space="preserve">        </w:t>
-      </w:r>
-      <w:r>
-        <w:rPr>
-          <w:rFonts w:ascii="JetBrainsMono Nerd Font" w:hAnsi="JetBrainsMono Nerd Font"/>
-          <w:b/>
-          <w:color w:val="008000"/>
-          <w:sz w:val="20"/>
-          <w:szCs w:val="20"/>
-        </w:rPr>
-        <w:t>except</w:t>
-      </w:r>
-      <w:r>
-        <w:rPr>
-          <w:rFonts w:ascii="JetBrainsMono Nerd Font" w:hAnsi="JetBrainsMono Nerd Font"/>
-          <w:sz w:val="20"/>
-          <w:szCs w:val="20"/>
-        </w:rPr>
-        <w:t>:</w:t>
-      </w:r>
-    </w:p>
-    <w:p>
-      <w:pPr>
-        <w:pStyle w:val="PreformattedText"/>
-        <w:spacing w:lineRule="auto" w:line="240"/>
-        <w:rPr>
-          <w:rFonts w:ascii="JetBrainsMono Nerd Font" w:hAnsi="JetBrainsMono Nerd Font"/>
-          <w:sz w:val="20"/>
-          <w:szCs w:val="20"/>
-        </w:rPr>
-      </w:pPr>
-      <w:r>
-        <w:rPr>
-          <w:rFonts w:ascii="JetBrainsMono Nerd Font" w:hAnsi="JetBrainsMono Nerd Font"/>
-          <w:sz w:val="20"/>
-          <w:szCs w:val="20"/>
-        </w:rPr>
-        <w:t xml:space="preserve">            </w:t>
-      </w:r>
-      <w:r>
-        <w:rPr>
-          <w:rFonts w:ascii="JetBrainsMono Nerd Font" w:hAnsi="JetBrainsMono Nerd Font"/>
-          <w:b/>
-          <w:color w:val="008000"/>
-          <w:sz w:val="20"/>
-          <w:szCs w:val="20"/>
-        </w:rPr>
-        <w:t>print</w:t>
-      </w:r>
-      <w:r>
-        <w:rPr>
-          <w:rFonts w:ascii="JetBrainsMono Nerd Font" w:hAnsi="JetBrainsMono Nerd Font"/>
-          <w:sz w:val="20"/>
-          <w:szCs w:val="20"/>
-        </w:rPr>
-        <w:t>(</w:t>
-      </w:r>
-      <w:r>
-        <w:rPr>
-          <w:rFonts w:ascii="JetBrainsMono Nerd Font" w:hAnsi="JetBrainsMono Nerd Font"/>
-          <w:color w:val="BA2121"/>
-          <w:sz w:val="20"/>
-          <w:szCs w:val="20"/>
-        </w:rPr>
-        <w:t>"ERROR, no file specified!"</w:t>
-      </w:r>
-      <w:r>
-        <w:rPr>
-          <w:rFonts w:ascii="JetBrainsMono Nerd Font" w:hAnsi="JetBrainsMono Nerd Font"/>
-          <w:sz w:val="20"/>
-          <w:szCs w:val="20"/>
-        </w:rPr>
-        <w:t>)</w:t>
-      </w:r>
-    </w:p>
-    <w:p>
-      <w:pPr>
-        <w:pStyle w:val="PreformattedText"/>
-        <w:spacing w:lineRule="auto" w:line="240"/>
-        <w:rPr>
-          <w:rFonts w:ascii="JetBrainsMono Nerd Font" w:hAnsi="JetBrainsMono Nerd Font"/>
-          <w:sz w:val="20"/>
-          <w:szCs w:val="20"/>
-        </w:rPr>
-      </w:pPr>
-      <w:r>
-        <w:rPr>
-          <w:rFonts w:ascii="JetBrainsMono Nerd Font" w:hAnsi="JetBrainsMono Nerd Font"/>
-          <w:sz w:val="20"/>
-          <w:szCs w:val="20"/>
-        </w:rPr>
-        <w:t xml:space="preserve">            </w:t>
-      </w:r>
-      <w:r>
-        <w:rPr>
-          <w:rFonts w:ascii="JetBrainsMono Nerd Font" w:hAnsi="JetBrainsMono Nerd Font"/>
-          <w:b/>
-          <w:color w:val="008000"/>
-          <w:sz w:val="20"/>
-          <w:szCs w:val="20"/>
-        </w:rPr>
-        <w:t>return</w:t>
-      </w:r>
-      <w:r>
-        <w:rPr>
-          <w:rFonts w:ascii="JetBrainsMono Nerd Font" w:hAnsi="JetBrainsMono Nerd Font"/>
-          <w:sz w:val="20"/>
-          <w:szCs w:val="20"/>
-        </w:rPr>
-        <w:t xml:space="preserve"> </w:t>
-      </w:r>
-      <w:r>
-        <w:rPr>
-          <w:rFonts w:ascii="JetBrainsMono Nerd Font" w:hAnsi="JetBrainsMono Nerd Font"/>
-          <w:color w:val="666666"/>
-          <w:sz w:val="20"/>
-          <w:szCs w:val="20"/>
-        </w:rPr>
-        <w:t>0</w:t>
-      </w:r>
-    </w:p>
-    <w:p>
-      <w:pPr>
-        <w:pStyle w:val="PreformattedText"/>
-        <w:spacing w:lineRule="auto" w:line="240"/>
-        <w:rPr>
-          <w:rFonts w:ascii="JetBrainsMono Nerd Font" w:hAnsi="JetBrainsMono Nerd Font"/>
-          <w:sz w:val="20"/>
-          <w:szCs w:val="20"/>
-        </w:rPr>
-      </w:pPr>
-      <w:r>
-        <w:rPr>
-          <w:rFonts w:ascii="JetBrainsMono Nerd Font" w:hAnsi="JetBrainsMono Nerd Font"/>
-          <w:sz w:val="20"/>
-          <w:szCs w:val="20"/>
-        </w:rPr>
-        <w:t xml:space="preserve">        </w:t>
-      </w:r>
-      <w:r>
-        <w:rPr>
-          <w:rFonts w:ascii="JetBrainsMono Nerd Font" w:hAnsi="JetBrainsMono Nerd Font"/>
-          <w:b/>
-          <w:color w:val="008000"/>
-          <w:sz w:val="20"/>
-          <w:szCs w:val="20"/>
-        </w:rPr>
-        <w:t>try</w:t>
-      </w:r>
-      <w:r>
-        <w:rPr>
-          <w:rFonts w:ascii="JetBrainsMono Nerd Font" w:hAnsi="JetBrainsMono Nerd Font"/>
-          <w:sz w:val="20"/>
-          <w:szCs w:val="20"/>
-        </w:rPr>
-        <w:t>:</w:t>
-      </w:r>
-    </w:p>
-    <w:p>
-      <w:pPr>
-        <w:pStyle w:val="PreformattedText"/>
-        <w:spacing w:lineRule="auto" w:line="240"/>
-        <w:rPr>
-          <w:rFonts w:ascii="JetBrainsMono Nerd Font" w:hAnsi="JetBrainsMono Nerd Font"/>
-          <w:sz w:val="20"/>
-          <w:szCs w:val="20"/>
-        </w:rPr>
-      </w:pPr>
-      <w:r>
-        <w:rPr>
-          <w:rFonts w:ascii="JetBrainsMono Nerd Font" w:hAnsi="JetBrainsMono Nerd Font"/>
-          <w:sz w:val="20"/>
-          <w:szCs w:val="20"/>
-        </w:rPr>
-        <w:t xml:space="preserve">            </w:t>
-      </w:r>
-      <w:r>
-        <w:rPr>
-          <w:rFonts w:ascii="JetBrainsMono Nerd Font" w:hAnsi="JetBrainsMono Nerd Font"/>
-          <w:sz w:val="20"/>
-          <w:szCs w:val="20"/>
-        </w:rPr>
-        <w:t xml:space="preserve">f </w:t>
-      </w:r>
-      <w:r>
-        <w:rPr>
-          <w:rFonts w:ascii="JetBrainsMono Nerd Font" w:hAnsi="JetBrainsMono Nerd Font"/>
-          <w:color w:val="666666"/>
-          <w:sz w:val="20"/>
-          <w:szCs w:val="20"/>
-        </w:rPr>
-        <w:t>=</w:t>
-      </w:r>
-      <w:r>
-        <w:rPr>
-          <w:rFonts w:ascii="JetBrainsMono Nerd Font" w:hAnsi="JetBrainsMono Nerd Font"/>
-          <w:sz w:val="20"/>
-          <w:szCs w:val="20"/>
-        </w:rPr>
-        <w:t xml:space="preserve"> </w:t>
-      </w:r>
-      <w:r>
-        <w:rPr>
-          <w:rFonts w:ascii="JetBrainsMono Nerd Font" w:hAnsi="JetBrainsMono Nerd Font"/>
-          <w:color w:val="008000"/>
-          <w:sz w:val="20"/>
-          <w:szCs w:val="20"/>
-        </w:rPr>
-        <w:t>open</w:t>
-      </w:r>
-      <w:r>
-        <w:rPr>
-          <w:rFonts w:ascii="JetBrainsMono Nerd Font" w:hAnsi="JetBrainsMono Nerd Font"/>
-          <w:sz w:val="20"/>
-          <w:szCs w:val="20"/>
-        </w:rPr>
-        <w:t xml:space="preserve">(fileName, </w:t>
-      </w:r>
-      <w:r>
-        <w:rPr>
-          <w:rFonts w:ascii="JetBrainsMono Nerd Font" w:hAnsi="JetBrainsMono Nerd Font"/>
-          <w:color w:val="BA2121"/>
-          <w:sz w:val="20"/>
-          <w:szCs w:val="20"/>
-        </w:rPr>
-        <w:t>"r"</w:t>
-      </w:r>
-      <w:r>
-        <w:rPr>
-          <w:rFonts w:ascii="JetBrainsMono Nerd Font" w:hAnsi="JetBrainsMono Nerd Font"/>
-          <w:sz w:val="20"/>
-          <w:szCs w:val="20"/>
-        </w:rPr>
-        <w:t>)</w:t>
-      </w:r>
-    </w:p>
-    <w:p>
-      <w:pPr>
-        <w:pStyle w:val="PreformattedText"/>
-        <w:spacing w:lineRule="auto" w:line="240"/>
-        <w:rPr>
-          <w:rFonts w:ascii="JetBrainsMono Nerd Font" w:hAnsi="JetBrainsMono Nerd Font"/>
-          <w:sz w:val="20"/>
-          <w:szCs w:val="20"/>
-        </w:rPr>
-      </w:pPr>
-      <w:r>
-        <w:rPr>
-          <w:rFonts w:ascii="JetBrainsMono Nerd Font" w:hAnsi="JetBrainsMono Nerd Font"/>
-          <w:sz w:val="20"/>
-          <w:szCs w:val="20"/>
-        </w:rPr>
-        <w:t xml:space="preserve">            </w:t>
-      </w:r>
-      <w:r>
-        <w:rPr>
-          <w:rFonts w:ascii="JetBrainsMono Nerd Font" w:hAnsi="JetBrainsMono Nerd Font"/>
-          <w:sz w:val="20"/>
-          <w:szCs w:val="20"/>
-        </w:rPr>
-        <w:t xml:space="preserve">inputText </w:t>
-      </w:r>
-      <w:r>
-        <w:rPr>
-          <w:rFonts w:ascii="JetBrainsMono Nerd Font" w:hAnsi="JetBrainsMono Nerd Font"/>
-          <w:color w:val="666666"/>
-          <w:sz w:val="20"/>
-          <w:szCs w:val="20"/>
-        </w:rPr>
-        <w:t>=</w:t>
-      </w:r>
-      <w:r>
-        <w:rPr>
-          <w:rFonts w:ascii="JetBrainsMono Nerd Font" w:hAnsi="JetBrainsMono Nerd Font"/>
-          <w:sz w:val="20"/>
-          <w:szCs w:val="20"/>
-        </w:rPr>
-        <w:t xml:space="preserve"> </w:t>
-      </w:r>
-      <w:r>
-        <w:rPr>
-          <w:rFonts w:ascii="JetBrainsMono Nerd Font" w:hAnsi="JetBrainsMono Nerd Font"/>
-          <w:color w:val="BA2121"/>
-          <w:sz w:val="20"/>
-          <w:szCs w:val="20"/>
-        </w:rPr>
-        <w:t>''</w:t>
-      </w:r>
-      <w:r>
-        <w:rPr>
-          <w:rFonts w:ascii="JetBrainsMono Nerd Font" w:hAnsi="JetBrainsMono Nerd Font"/>
-          <w:color w:val="666666"/>
-          <w:sz w:val="20"/>
-          <w:szCs w:val="20"/>
-        </w:rPr>
-        <w:t>.</w:t>
-      </w:r>
-      <w:r>
-        <w:rPr>
-          <w:rFonts w:ascii="JetBrainsMono Nerd Font" w:hAnsi="JetBrainsMono Nerd Font"/>
-          <w:sz w:val="20"/>
-          <w:szCs w:val="20"/>
-        </w:rPr>
-        <w:t>join(f</w:t>
-      </w:r>
-      <w:r>
-        <w:rPr>
-          <w:rFonts w:ascii="JetBrainsMono Nerd Font" w:hAnsi="JetBrainsMono Nerd Font"/>
-          <w:color w:val="666666"/>
-          <w:sz w:val="20"/>
-          <w:szCs w:val="20"/>
-        </w:rPr>
-        <w:t>.</w:t>
-      </w:r>
-      <w:r>
-        <w:rPr>
-          <w:rFonts w:ascii="JetBrainsMono Nerd Font" w:hAnsi="JetBrainsMono Nerd Font"/>
-          <w:sz w:val="20"/>
-          <w:szCs w:val="20"/>
-        </w:rPr>
-        <w:t>read())</w:t>
-      </w:r>
-    </w:p>
-    <w:p>
-      <w:pPr>
-        <w:pStyle w:val="PreformattedText"/>
-        <w:spacing w:lineRule="auto" w:line="240"/>
-        <w:rPr>
-          <w:rFonts w:ascii="JetBrainsMono Nerd Font" w:hAnsi="JetBrainsMono Nerd Font"/>
-          <w:sz w:val="20"/>
-          <w:szCs w:val="20"/>
-        </w:rPr>
-      </w:pPr>
-      <w:r>
-        <w:rPr>
-          <w:rFonts w:ascii="JetBrainsMono Nerd Font" w:hAnsi="JetBrainsMono Nerd Font"/>
-          <w:sz w:val="20"/>
-          <w:szCs w:val="20"/>
-        </w:rPr>
-        <w:t xml:space="preserve">        </w:t>
-      </w:r>
-      <w:r>
-        <w:rPr>
-          <w:rFonts w:ascii="JetBrainsMono Nerd Font" w:hAnsi="JetBrainsMono Nerd Font"/>
-          <w:b/>
-          <w:color w:val="008000"/>
-          <w:sz w:val="20"/>
-          <w:szCs w:val="20"/>
-        </w:rPr>
-        <w:t>except</w:t>
-      </w:r>
-      <w:r>
-        <w:rPr>
-          <w:rFonts w:ascii="JetBrainsMono Nerd Font" w:hAnsi="JetBrainsMono Nerd Font"/>
-          <w:sz w:val="20"/>
-          <w:szCs w:val="20"/>
-        </w:rPr>
-        <w:t>:</w:t>
-      </w:r>
-    </w:p>
-    <w:p>
-      <w:pPr>
-        <w:pStyle w:val="PreformattedText"/>
-        <w:spacing w:lineRule="auto" w:line="240"/>
-        <w:rPr>
-          <w:rFonts w:ascii="JetBrainsMono Nerd Font" w:hAnsi="JetBrainsMono Nerd Font"/>
-          <w:sz w:val="20"/>
-          <w:szCs w:val="20"/>
-        </w:rPr>
-      </w:pPr>
-      <w:r>
-        <w:rPr>
-          <w:rFonts w:ascii="JetBrainsMono Nerd Font" w:hAnsi="JetBrainsMono Nerd Font"/>
-          <w:sz w:val="20"/>
-          <w:szCs w:val="20"/>
-        </w:rPr>
-        <w:t xml:space="preserve">            </w:t>
-      </w:r>
-      <w:r>
-        <w:rPr>
-          <w:rFonts w:ascii="JetBrainsMono Nerd Font" w:hAnsi="JetBrainsMono Nerd Font"/>
-          <w:b/>
-          <w:color w:val="008000"/>
-          <w:sz w:val="20"/>
-          <w:szCs w:val="20"/>
-        </w:rPr>
-        <w:t>print</w:t>
-      </w:r>
-      <w:r>
-        <w:rPr>
-          <w:rFonts w:ascii="JetBrainsMono Nerd Font" w:hAnsi="JetBrainsMono Nerd Font"/>
-          <w:sz w:val="20"/>
-          <w:szCs w:val="20"/>
-        </w:rPr>
-        <w:t>(</w:t>
-      </w:r>
-      <w:r>
-        <w:rPr>
-          <w:rFonts w:ascii="JetBrainsMono Nerd Font" w:hAnsi="JetBrainsMono Nerd Font"/>
-          <w:color w:val="BA2121"/>
-          <w:sz w:val="20"/>
-          <w:szCs w:val="20"/>
-        </w:rPr>
-        <w:t>"ERROR, can`t open file!"</w:t>
-      </w:r>
-      <w:r>
-        <w:rPr>
-          <w:rFonts w:ascii="JetBrainsMono Nerd Font" w:hAnsi="JetBrainsMono Nerd Font"/>
-          <w:sz w:val="20"/>
-          <w:szCs w:val="20"/>
-        </w:rPr>
-        <w:t>)</w:t>
-      </w:r>
-    </w:p>
-    <w:p>
-      <w:pPr>
-        <w:pStyle w:val="PreformattedText"/>
-        <w:spacing w:lineRule="auto" w:line="240"/>
-        <w:rPr>
-          <w:rFonts w:ascii="JetBrainsMono Nerd Font" w:hAnsi="JetBrainsMono Nerd Font"/>
-          <w:sz w:val="20"/>
-          <w:szCs w:val="20"/>
-        </w:rPr>
-      </w:pPr>
-      <w:r>
-        <w:rPr>
-          <w:rFonts w:ascii="JetBrainsMono Nerd Font" w:hAnsi="JetBrainsMono Nerd Font"/>
-          <w:sz w:val="20"/>
-          <w:szCs w:val="20"/>
-        </w:rPr>
-        <w:t xml:space="preserve">            </w:t>
-      </w:r>
-      <w:r>
-        <w:rPr>
-          <w:rFonts w:ascii="JetBrainsMono Nerd Font" w:hAnsi="JetBrainsMono Nerd Font"/>
-          <w:b/>
-          <w:color w:val="008000"/>
-          <w:sz w:val="20"/>
-          <w:szCs w:val="20"/>
-        </w:rPr>
-        <w:t>return</w:t>
-      </w:r>
-      <w:r>
-        <w:rPr>
-          <w:rFonts w:ascii="JetBrainsMono Nerd Font" w:hAnsi="JetBrainsMono Nerd Font"/>
-          <w:sz w:val="20"/>
-          <w:szCs w:val="20"/>
-        </w:rPr>
-        <w:t xml:space="preserve"> </w:t>
-      </w:r>
-      <w:r>
-        <w:rPr>
-          <w:rFonts w:ascii="JetBrainsMono Nerd Font" w:hAnsi="JetBrainsMono Nerd Font"/>
-          <w:color w:val="666666"/>
-          <w:sz w:val="20"/>
-          <w:szCs w:val="20"/>
-        </w:rPr>
-        <w:t>0</w:t>
-      </w:r>
-    </w:p>
-    <w:p>
-      <w:pPr>
-        <w:pStyle w:val="PreformattedText"/>
-        <w:spacing w:lineRule="auto" w:line="240"/>
-        <w:rPr>
-          <w:rFonts w:ascii="JetBrainsMono Nerd Font" w:hAnsi="JetBrainsMono Nerd Font"/>
-          <w:sz w:val="20"/>
-          <w:szCs w:val="20"/>
-        </w:rPr>
-      </w:pPr>
-      <w:r>
-        <w:rPr>
-          <w:rFonts w:ascii="JetBrainsMono Nerd Font" w:hAnsi="JetBrainsMono Nerd Font"/>
-          <w:sz w:val="20"/>
-          <w:szCs w:val="20"/>
-        </w:rPr>
-        <w:t xml:space="preserve">        </w:t>
+        <w:t>argv):</w:t>
       </w:r>
     </w:p>
     <w:p>
@@ -5828,6 +5217,734 @@
           <w:sz w:val="20"/>
           <w:szCs w:val="20"/>
         </w:rPr>
+        <w:t># Using file as input source</w:t>
+      </w:r>
+    </w:p>
+    <w:p>
+      <w:pPr>
+        <w:pStyle w:val="PreformattedText"/>
+        <w:spacing w:lineRule="auto" w:line="240"/>
+        <w:rPr>
+          <w:rFonts w:ascii="JetBrainsMono Nerd Font" w:hAnsi="JetBrainsMono Nerd Font"/>
+          <w:sz w:val="20"/>
+          <w:szCs w:val="20"/>
+        </w:rPr>
+      </w:pPr>
+      <w:r>
+        <w:rPr>
+          <w:rFonts w:ascii="JetBrainsMono Nerd Font" w:hAnsi="JetBrainsMono Nerd Font"/>
+          <w:sz w:val="20"/>
+          <w:szCs w:val="20"/>
+        </w:rPr>
+        <w:t xml:space="preserve">    </w:t>
+      </w:r>
+      <w:r>
+        <w:rPr>
+          <w:rFonts w:ascii="JetBrainsMono Nerd Font" w:hAnsi="JetBrainsMono Nerd Font"/>
+          <w:b/>
+          <w:color w:val="008000"/>
+          <w:sz w:val="20"/>
+          <w:szCs w:val="20"/>
+        </w:rPr>
+        <w:t>if</w:t>
+      </w:r>
+      <w:r>
+        <w:rPr>
+          <w:rFonts w:ascii="JetBrainsMono Nerd Font" w:hAnsi="JetBrainsMono Nerd Font"/>
+          <w:sz w:val="20"/>
+          <w:szCs w:val="20"/>
+        </w:rPr>
+        <w:t xml:space="preserve"> </w:t>
+      </w:r>
+      <w:r>
+        <w:rPr>
+          <w:rFonts w:ascii="JetBrainsMono Nerd Font" w:hAnsi="JetBrainsMono Nerd Font"/>
+          <w:color w:val="BA2121"/>
+          <w:sz w:val="20"/>
+          <w:szCs w:val="20"/>
+        </w:rPr>
+        <w:t>"--file"</w:t>
+      </w:r>
+      <w:r>
+        <w:rPr>
+          <w:rFonts w:ascii="JetBrainsMono Nerd Font" w:hAnsi="JetBrainsMono Nerd Font"/>
+          <w:sz w:val="20"/>
+          <w:szCs w:val="20"/>
+        </w:rPr>
+        <w:t xml:space="preserve"> </w:t>
+      </w:r>
+      <w:r>
+        <w:rPr>
+          <w:rFonts w:ascii="JetBrainsMono Nerd Font" w:hAnsi="JetBrainsMono Nerd Font"/>
+          <w:b/>
+          <w:color w:val="AA22FF"/>
+          <w:sz w:val="20"/>
+          <w:szCs w:val="20"/>
+        </w:rPr>
+        <w:t>in</w:t>
+      </w:r>
+      <w:r>
+        <w:rPr>
+          <w:rFonts w:ascii="JetBrainsMono Nerd Font" w:hAnsi="JetBrainsMono Nerd Font"/>
+          <w:sz w:val="20"/>
+          <w:szCs w:val="20"/>
+        </w:rPr>
+        <w:t xml:space="preserve"> args:</w:t>
+      </w:r>
+    </w:p>
+    <w:p>
+      <w:pPr>
+        <w:pStyle w:val="PreformattedText"/>
+        <w:spacing w:lineRule="auto" w:line="240"/>
+        <w:rPr>
+          <w:rFonts w:ascii="JetBrainsMono Nerd Font" w:hAnsi="JetBrainsMono Nerd Font"/>
+          <w:sz w:val="20"/>
+          <w:szCs w:val="20"/>
+        </w:rPr>
+      </w:pPr>
+      <w:r>
+        <w:rPr>
+          <w:rFonts w:ascii="JetBrainsMono Nerd Font" w:hAnsi="JetBrainsMono Nerd Font"/>
+          <w:sz w:val="20"/>
+          <w:szCs w:val="20"/>
+        </w:rPr>
+        <w:t xml:space="preserve">        </w:t>
+      </w:r>
+      <w:r>
+        <w:rPr>
+          <w:rFonts w:ascii="JetBrainsMono Nerd Font" w:hAnsi="JetBrainsMono Nerd Font"/>
+          <w:b/>
+          <w:color w:val="008000"/>
+          <w:sz w:val="20"/>
+          <w:szCs w:val="20"/>
+        </w:rPr>
+        <w:t>try</w:t>
+      </w:r>
+      <w:r>
+        <w:rPr>
+          <w:rFonts w:ascii="JetBrainsMono Nerd Font" w:hAnsi="JetBrainsMono Nerd Font"/>
+          <w:sz w:val="20"/>
+          <w:szCs w:val="20"/>
+        </w:rPr>
+        <w:t>:</w:t>
+      </w:r>
+    </w:p>
+    <w:p>
+      <w:pPr>
+        <w:pStyle w:val="PreformattedText"/>
+        <w:spacing w:lineRule="auto" w:line="240"/>
+        <w:rPr>
+          <w:rFonts w:ascii="JetBrainsMono Nerd Font" w:hAnsi="JetBrainsMono Nerd Font"/>
+          <w:sz w:val="20"/>
+          <w:szCs w:val="20"/>
+        </w:rPr>
+      </w:pPr>
+      <w:r>
+        <w:rPr>
+          <w:rFonts w:ascii="JetBrainsMono Nerd Font" w:hAnsi="JetBrainsMono Nerd Font"/>
+          <w:sz w:val="20"/>
+          <w:szCs w:val="20"/>
+        </w:rPr>
+        <w:t xml:space="preserve">            </w:t>
+      </w:r>
+      <w:r>
+        <w:rPr>
+          <w:rFonts w:ascii="JetBrainsMono Nerd Font" w:hAnsi="JetBrainsMono Nerd Font"/>
+          <w:sz w:val="20"/>
+          <w:szCs w:val="20"/>
+        </w:rPr>
+        <w:t xml:space="preserve">fileName </w:t>
+      </w:r>
+      <w:r>
+        <w:rPr>
+          <w:rFonts w:ascii="JetBrainsMono Nerd Font" w:hAnsi="JetBrainsMono Nerd Font"/>
+          <w:color w:val="666666"/>
+          <w:sz w:val="20"/>
+          <w:szCs w:val="20"/>
+        </w:rPr>
+        <w:t>=</w:t>
+      </w:r>
+      <w:r>
+        <w:rPr>
+          <w:rFonts w:ascii="JetBrainsMono Nerd Font" w:hAnsi="JetBrainsMono Nerd Font"/>
+          <w:sz w:val="20"/>
+          <w:szCs w:val="20"/>
+        </w:rPr>
+        <w:t xml:space="preserve"> args[args</w:t>
+      </w:r>
+      <w:r>
+        <w:rPr>
+          <w:rFonts w:ascii="JetBrainsMono Nerd Font" w:hAnsi="JetBrainsMono Nerd Font"/>
+          <w:color w:val="666666"/>
+          <w:sz w:val="20"/>
+          <w:szCs w:val="20"/>
+        </w:rPr>
+        <w:t>.</w:t>
+      </w:r>
+      <w:r>
+        <w:rPr>
+          <w:rFonts w:ascii="JetBrainsMono Nerd Font" w:hAnsi="JetBrainsMono Nerd Font"/>
+          <w:sz w:val="20"/>
+          <w:szCs w:val="20"/>
+        </w:rPr>
+        <w:t>index(</w:t>
+      </w:r>
+      <w:r>
+        <w:rPr>
+          <w:rFonts w:ascii="JetBrainsMono Nerd Font" w:hAnsi="JetBrainsMono Nerd Font"/>
+          <w:color w:val="BA2121"/>
+          <w:sz w:val="20"/>
+          <w:szCs w:val="20"/>
+        </w:rPr>
+        <w:t>"--file"</w:t>
+      </w:r>
+      <w:r>
+        <w:rPr>
+          <w:rFonts w:ascii="JetBrainsMono Nerd Font" w:hAnsi="JetBrainsMono Nerd Font"/>
+          <w:sz w:val="20"/>
+          <w:szCs w:val="20"/>
+        </w:rPr>
+        <w:t>)</w:t>
+      </w:r>
+      <w:r>
+        <w:rPr>
+          <w:rFonts w:ascii="JetBrainsMono Nerd Font" w:hAnsi="JetBrainsMono Nerd Font"/>
+          <w:color w:val="666666"/>
+          <w:sz w:val="20"/>
+          <w:szCs w:val="20"/>
+        </w:rPr>
+        <w:t>+1</w:t>
+      </w:r>
+      <w:r>
+        <w:rPr>
+          <w:rFonts w:ascii="JetBrainsMono Nerd Font" w:hAnsi="JetBrainsMono Nerd Font"/>
+          <w:sz w:val="20"/>
+          <w:szCs w:val="20"/>
+        </w:rPr>
+        <w:t>]</w:t>
+      </w:r>
+    </w:p>
+    <w:p>
+      <w:pPr>
+        <w:pStyle w:val="PreformattedText"/>
+        <w:spacing w:lineRule="auto" w:line="240"/>
+        <w:rPr>
+          <w:rFonts w:ascii="JetBrainsMono Nerd Font" w:hAnsi="JetBrainsMono Nerd Font"/>
+          <w:sz w:val="20"/>
+          <w:szCs w:val="20"/>
+        </w:rPr>
+      </w:pPr>
+      <w:r>
+        <w:rPr>
+          <w:rFonts w:ascii="JetBrainsMono Nerd Font" w:hAnsi="JetBrainsMono Nerd Font"/>
+          <w:sz w:val="20"/>
+          <w:szCs w:val="20"/>
+        </w:rPr>
+        <w:t xml:space="preserve">        </w:t>
+      </w:r>
+      <w:r>
+        <w:rPr>
+          <w:rFonts w:ascii="JetBrainsMono Nerd Font" w:hAnsi="JetBrainsMono Nerd Font"/>
+          <w:b/>
+          <w:color w:val="008000"/>
+          <w:sz w:val="20"/>
+          <w:szCs w:val="20"/>
+        </w:rPr>
+        <w:t>except</w:t>
+      </w:r>
+      <w:r>
+        <w:rPr>
+          <w:rFonts w:ascii="JetBrainsMono Nerd Font" w:hAnsi="JetBrainsMono Nerd Font"/>
+          <w:sz w:val="20"/>
+          <w:szCs w:val="20"/>
+        </w:rPr>
+        <w:t>:</w:t>
+      </w:r>
+    </w:p>
+    <w:p>
+      <w:pPr>
+        <w:pStyle w:val="PreformattedText"/>
+        <w:spacing w:lineRule="auto" w:line="240"/>
+        <w:rPr>
+          <w:rFonts w:ascii="JetBrainsMono Nerd Font" w:hAnsi="JetBrainsMono Nerd Font"/>
+          <w:sz w:val="20"/>
+          <w:szCs w:val="20"/>
+        </w:rPr>
+      </w:pPr>
+      <w:r>
+        <w:rPr>
+          <w:rFonts w:ascii="JetBrainsMono Nerd Font" w:hAnsi="JetBrainsMono Nerd Font"/>
+          <w:sz w:val="20"/>
+          <w:szCs w:val="20"/>
+        </w:rPr>
+        <w:t xml:space="preserve">            </w:t>
+      </w:r>
+      <w:r>
+        <w:rPr>
+          <w:rFonts w:ascii="JetBrainsMono Nerd Font" w:hAnsi="JetBrainsMono Nerd Font"/>
+          <w:b/>
+          <w:color w:val="008000"/>
+          <w:sz w:val="20"/>
+          <w:szCs w:val="20"/>
+        </w:rPr>
+        <w:t>print</w:t>
+      </w:r>
+      <w:r>
+        <w:rPr>
+          <w:rFonts w:ascii="JetBrainsMono Nerd Font" w:hAnsi="JetBrainsMono Nerd Font"/>
+          <w:sz w:val="20"/>
+          <w:szCs w:val="20"/>
+        </w:rPr>
+        <w:t>(</w:t>
+      </w:r>
+      <w:r>
+        <w:rPr>
+          <w:rFonts w:ascii="JetBrainsMono Nerd Font" w:hAnsi="JetBrainsMono Nerd Font"/>
+          <w:color w:val="BA2121"/>
+          <w:sz w:val="20"/>
+          <w:szCs w:val="20"/>
+        </w:rPr>
+        <w:t>"ERROR, no file specified!"</w:t>
+      </w:r>
+      <w:r>
+        <w:rPr>
+          <w:rFonts w:ascii="JetBrainsMono Nerd Font" w:hAnsi="JetBrainsMono Nerd Font"/>
+          <w:sz w:val="20"/>
+          <w:szCs w:val="20"/>
+        </w:rPr>
+        <w:t>)</w:t>
+      </w:r>
+    </w:p>
+    <w:p>
+      <w:pPr>
+        <w:pStyle w:val="PreformattedText"/>
+        <w:spacing w:lineRule="auto" w:line="240"/>
+        <w:rPr>
+          <w:rFonts w:ascii="JetBrainsMono Nerd Font" w:hAnsi="JetBrainsMono Nerd Font"/>
+          <w:sz w:val="20"/>
+          <w:szCs w:val="20"/>
+        </w:rPr>
+      </w:pPr>
+      <w:r>
+        <w:rPr>
+          <w:rFonts w:ascii="JetBrainsMono Nerd Font" w:hAnsi="JetBrainsMono Nerd Font"/>
+          <w:sz w:val="20"/>
+          <w:szCs w:val="20"/>
+        </w:rPr>
+        <w:t xml:space="preserve">            </w:t>
+      </w:r>
+      <w:r>
+        <w:rPr>
+          <w:rFonts w:ascii="JetBrainsMono Nerd Font" w:hAnsi="JetBrainsMono Nerd Font"/>
+          <w:b/>
+          <w:color w:val="008000"/>
+          <w:sz w:val="20"/>
+          <w:szCs w:val="20"/>
+        </w:rPr>
+        <w:t>return</w:t>
+      </w:r>
+      <w:r>
+        <w:rPr>
+          <w:rFonts w:ascii="JetBrainsMono Nerd Font" w:hAnsi="JetBrainsMono Nerd Font"/>
+          <w:sz w:val="20"/>
+          <w:szCs w:val="20"/>
+        </w:rPr>
+        <w:t xml:space="preserve"> </w:t>
+      </w:r>
+      <w:r>
+        <w:rPr>
+          <w:rFonts w:ascii="JetBrainsMono Nerd Font" w:hAnsi="JetBrainsMono Nerd Font"/>
+          <w:color w:val="666666"/>
+          <w:sz w:val="20"/>
+          <w:szCs w:val="20"/>
+        </w:rPr>
+        <w:t>0</w:t>
+      </w:r>
+    </w:p>
+    <w:p>
+      <w:pPr>
+        <w:pStyle w:val="PreformattedText"/>
+        <w:spacing w:lineRule="auto" w:line="240"/>
+        <w:rPr>
+          <w:rFonts w:ascii="JetBrainsMono Nerd Font" w:hAnsi="JetBrainsMono Nerd Font"/>
+          <w:sz w:val="20"/>
+          <w:szCs w:val="20"/>
+        </w:rPr>
+      </w:pPr>
+      <w:r>
+        <w:rPr>
+          <w:rFonts w:ascii="JetBrainsMono Nerd Font" w:hAnsi="JetBrainsMono Nerd Font"/>
+          <w:sz w:val="20"/>
+          <w:szCs w:val="20"/>
+        </w:rPr>
+        <w:t xml:space="preserve">        </w:t>
+      </w:r>
+      <w:r>
+        <w:rPr>
+          <w:rFonts w:ascii="JetBrainsMono Nerd Font" w:hAnsi="JetBrainsMono Nerd Font"/>
+          <w:b/>
+          <w:color w:val="008000"/>
+          <w:sz w:val="20"/>
+          <w:szCs w:val="20"/>
+        </w:rPr>
+        <w:t>try</w:t>
+      </w:r>
+      <w:r>
+        <w:rPr>
+          <w:rFonts w:ascii="JetBrainsMono Nerd Font" w:hAnsi="JetBrainsMono Nerd Font"/>
+          <w:sz w:val="20"/>
+          <w:szCs w:val="20"/>
+        </w:rPr>
+        <w:t>:</w:t>
+      </w:r>
+    </w:p>
+    <w:p>
+      <w:pPr>
+        <w:pStyle w:val="PreformattedText"/>
+        <w:spacing w:lineRule="auto" w:line="240"/>
+        <w:rPr>
+          <w:rFonts w:ascii="JetBrainsMono Nerd Font" w:hAnsi="JetBrainsMono Nerd Font"/>
+          <w:sz w:val="20"/>
+          <w:szCs w:val="20"/>
+        </w:rPr>
+      </w:pPr>
+      <w:r>
+        <w:rPr>
+          <w:rFonts w:ascii="JetBrainsMono Nerd Font" w:hAnsi="JetBrainsMono Nerd Font"/>
+          <w:sz w:val="20"/>
+          <w:szCs w:val="20"/>
+        </w:rPr>
+        <w:t xml:space="preserve">            </w:t>
+      </w:r>
+      <w:r>
+        <w:rPr>
+          <w:rFonts w:ascii="JetBrainsMono Nerd Font" w:hAnsi="JetBrainsMono Nerd Font"/>
+          <w:sz w:val="20"/>
+          <w:szCs w:val="20"/>
+        </w:rPr>
+        <w:t xml:space="preserve">f </w:t>
+      </w:r>
+      <w:r>
+        <w:rPr>
+          <w:rFonts w:ascii="JetBrainsMono Nerd Font" w:hAnsi="JetBrainsMono Nerd Font"/>
+          <w:color w:val="666666"/>
+          <w:sz w:val="20"/>
+          <w:szCs w:val="20"/>
+        </w:rPr>
+        <w:t>=</w:t>
+      </w:r>
+      <w:r>
+        <w:rPr>
+          <w:rFonts w:ascii="JetBrainsMono Nerd Font" w:hAnsi="JetBrainsMono Nerd Font"/>
+          <w:sz w:val="20"/>
+          <w:szCs w:val="20"/>
+        </w:rPr>
+        <w:t xml:space="preserve"> </w:t>
+      </w:r>
+      <w:r>
+        <w:rPr>
+          <w:rFonts w:ascii="JetBrainsMono Nerd Font" w:hAnsi="JetBrainsMono Nerd Font"/>
+          <w:color w:val="008000"/>
+          <w:sz w:val="20"/>
+          <w:szCs w:val="20"/>
+        </w:rPr>
+        <w:t>open</w:t>
+      </w:r>
+      <w:r>
+        <w:rPr>
+          <w:rFonts w:ascii="JetBrainsMono Nerd Font" w:hAnsi="JetBrainsMono Nerd Font"/>
+          <w:sz w:val="20"/>
+          <w:szCs w:val="20"/>
+        </w:rPr>
+        <w:t xml:space="preserve">(fileName, </w:t>
+      </w:r>
+      <w:r>
+        <w:rPr>
+          <w:rFonts w:ascii="JetBrainsMono Nerd Font" w:hAnsi="JetBrainsMono Nerd Font"/>
+          <w:color w:val="BA2121"/>
+          <w:sz w:val="20"/>
+          <w:szCs w:val="20"/>
+        </w:rPr>
+        <w:t>"r"</w:t>
+      </w:r>
+      <w:r>
+        <w:rPr>
+          <w:rFonts w:ascii="JetBrainsMono Nerd Font" w:hAnsi="JetBrainsMono Nerd Font"/>
+          <w:sz w:val="20"/>
+          <w:szCs w:val="20"/>
+        </w:rPr>
+        <w:t>)</w:t>
+      </w:r>
+    </w:p>
+    <w:p>
+      <w:pPr>
+        <w:pStyle w:val="PreformattedText"/>
+        <w:spacing w:lineRule="auto" w:line="240"/>
+        <w:rPr>
+          <w:rFonts w:ascii="JetBrainsMono Nerd Font" w:hAnsi="JetBrainsMono Nerd Font"/>
+          <w:sz w:val="20"/>
+          <w:szCs w:val="20"/>
+        </w:rPr>
+      </w:pPr>
+      <w:r>
+        <w:rPr>
+          <w:rFonts w:ascii="JetBrainsMono Nerd Font" w:hAnsi="JetBrainsMono Nerd Font"/>
+          <w:sz w:val="20"/>
+          <w:szCs w:val="20"/>
+        </w:rPr>
+        <w:t xml:space="preserve">            </w:t>
+      </w:r>
+      <w:r>
+        <w:rPr>
+          <w:rFonts w:ascii="JetBrainsMono Nerd Font" w:hAnsi="JetBrainsMono Nerd Font"/>
+          <w:sz w:val="20"/>
+          <w:szCs w:val="20"/>
+        </w:rPr>
+        <w:t xml:space="preserve">inputText </w:t>
+      </w:r>
+      <w:r>
+        <w:rPr>
+          <w:rFonts w:ascii="JetBrainsMono Nerd Font" w:hAnsi="JetBrainsMono Nerd Font"/>
+          <w:color w:val="666666"/>
+          <w:sz w:val="20"/>
+          <w:szCs w:val="20"/>
+        </w:rPr>
+        <w:t>=</w:t>
+      </w:r>
+      <w:r>
+        <w:rPr>
+          <w:rFonts w:ascii="JetBrainsMono Nerd Font" w:hAnsi="JetBrainsMono Nerd Font"/>
+          <w:sz w:val="20"/>
+          <w:szCs w:val="20"/>
+        </w:rPr>
+        <w:t xml:space="preserve"> </w:t>
+      </w:r>
+      <w:r>
+        <w:rPr>
+          <w:rFonts w:ascii="JetBrainsMono Nerd Font" w:hAnsi="JetBrainsMono Nerd Font"/>
+          <w:color w:val="BA2121"/>
+          <w:sz w:val="20"/>
+          <w:szCs w:val="20"/>
+        </w:rPr>
+        <w:t>''</w:t>
+      </w:r>
+      <w:r>
+        <w:rPr>
+          <w:rFonts w:ascii="JetBrainsMono Nerd Font" w:hAnsi="JetBrainsMono Nerd Font"/>
+          <w:color w:val="666666"/>
+          <w:sz w:val="20"/>
+          <w:szCs w:val="20"/>
+        </w:rPr>
+        <w:t>.</w:t>
+      </w:r>
+      <w:r>
+        <w:rPr>
+          <w:rFonts w:ascii="JetBrainsMono Nerd Font" w:hAnsi="JetBrainsMono Nerd Font"/>
+          <w:sz w:val="20"/>
+          <w:szCs w:val="20"/>
+        </w:rPr>
+        <w:t>join(f</w:t>
+      </w:r>
+      <w:r>
+        <w:rPr>
+          <w:rFonts w:ascii="JetBrainsMono Nerd Font" w:hAnsi="JetBrainsMono Nerd Font"/>
+          <w:color w:val="666666"/>
+          <w:sz w:val="20"/>
+          <w:szCs w:val="20"/>
+        </w:rPr>
+        <w:t>.</w:t>
+      </w:r>
+      <w:r>
+        <w:rPr>
+          <w:rFonts w:ascii="JetBrainsMono Nerd Font" w:hAnsi="JetBrainsMono Nerd Font"/>
+          <w:sz w:val="20"/>
+          <w:szCs w:val="20"/>
+        </w:rPr>
+        <w:t>read())</w:t>
+      </w:r>
+    </w:p>
+    <w:p>
+      <w:pPr>
+        <w:pStyle w:val="PreformattedText"/>
+        <w:spacing w:lineRule="auto" w:line="240"/>
+        <w:rPr>
+          <w:rFonts w:ascii="JetBrainsMono Nerd Font" w:hAnsi="JetBrainsMono Nerd Font"/>
+          <w:sz w:val="20"/>
+          <w:szCs w:val="20"/>
+        </w:rPr>
+      </w:pPr>
+      <w:r>
+        <w:rPr>
+          <w:rFonts w:ascii="JetBrainsMono Nerd Font" w:hAnsi="JetBrainsMono Nerd Font"/>
+          <w:sz w:val="20"/>
+          <w:szCs w:val="20"/>
+        </w:rPr>
+        <w:t xml:space="preserve">        </w:t>
+      </w:r>
+      <w:r>
+        <w:rPr>
+          <w:rFonts w:ascii="JetBrainsMono Nerd Font" w:hAnsi="JetBrainsMono Nerd Font"/>
+          <w:b/>
+          <w:color w:val="008000"/>
+          <w:sz w:val="20"/>
+          <w:szCs w:val="20"/>
+        </w:rPr>
+        <w:t>except</w:t>
+      </w:r>
+      <w:r>
+        <w:rPr>
+          <w:rFonts w:ascii="JetBrainsMono Nerd Font" w:hAnsi="JetBrainsMono Nerd Font"/>
+          <w:sz w:val="20"/>
+          <w:szCs w:val="20"/>
+        </w:rPr>
+        <w:t>:</w:t>
+      </w:r>
+    </w:p>
+    <w:p>
+      <w:pPr>
+        <w:pStyle w:val="PreformattedText"/>
+        <w:spacing w:lineRule="auto" w:line="240"/>
+        <w:rPr>
+          <w:rFonts w:ascii="JetBrainsMono Nerd Font" w:hAnsi="JetBrainsMono Nerd Font"/>
+          <w:sz w:val="20"/>
+          <w:szCs w:val="20"/>
+        </w:rPr>
+      </w:pPr>
+      <w:r>
+        <w:rPr>
+          <w:rFonts w:ascii="JetBrainsMono Nerd Font" w:hAnsi="JetBrainsMono Nerd Font"/>
+          <w:sz w:val="20"/>
+          <w:szCs w:val="20"/>
+        </w:rPr>
+        <w:t xml:space="preserve">            </w:t>
+      </w:r>
+      <w:r>
+        <w:rPr>
+          <w:rFonts w:ascii="JetBrainsMono Nerd Font" w:hAnsi="JetBrainsMono Nerd Font"/>
+          <w:b/>
+          <w:color w:val="008000"/>
+          <w:sz w:val="20"/>
+          <w:szCs w:val="20"/>
+        </w:rPr>
+        <w:t>print</w:t>
+      </w:r>
+      <w:r>
+        <w:rPr>
+          <w:rFonts w:ascii="JetBrainsMono Nerd Font" w:hAnsi="JetBrainsMono Nerd Font"/>
+          <w:sz w:val="20"/>
+          <w:szCs w:val="20"/>
+        </w:rPr>
+        <w:t>(</w:t>
+      </w:r>
+      <w:r>
+        <w:rPr>
+          <w:rFonts w:ascii="JetBrainsMono Nerd Font" w:hAnsi="JetBrainsMono Nerd Font"/>
+          <w:color w:val="BA2121"/>
+          <w:sz w:val="20"/>
+          <w:szCs w:val="20"/>
+        </w:rPr>
+        <w:t>"ERROR, can`t open file!"</w:t>
+      </w:r>
+      <w:r>
+        <w:rPr>
+          <w:rFonts w:ascii="JetBrainsMono Nerd Font" w:hAnsi="JetBrainsMono Nerd Font"/>
+          <w:sz w:val="20"/>
+          <w:szCs w:val="20"/>
+        </w:rPr>
+        <w:t>)</w:t>
+      </w:r>
+    </w:p>
+    <w:p>
+      <w:pPr>
+        <w:pStyle w:val="PreformattedText"/>
+        <w:spacing w:lineRule="auto" w:line="240"/>
+        <w:rPr>
+          <w:rFonts w:ascii="JetBrainsMono Nerd Font" w:hAnsi="JetBrainsMono Nerd Font"/>
+          <w:sz w:val="20"/>
+          <w:szCs w:val="20"/>
+        </w:rPr>
+      </w:pPr>
+      <w:r>
+        <w:rPr>
+          <w:rFonts w:ascii="JetBrainsMono Nerd Font" w:hAnsi="JetBrainsMono Nerd Font"/>
+          <w:sz w:val="20"/>
+          <w:szCs w:val="20"/>
+        </w:rPr>
+        <w:t xml:space="preserve">            </w:t>
+      </w:r>
+      <w:r>
+        <w:rPr>
+          <w:rFonts w:ascii="JetBrainsMono Nerd Font" w:hAnsi="JetBrainsMono Nerd Font"/>
+          <w:b/>
+          <w:color w:val="008000"/>
+          <w:sz w:val="20"/>
+          <w:szCs w:val="20"/>
+        </w:rPr>
+        <w:t>return</w:t>
+      </w:r>
+      <w:r>
+        <w:rPr>
+          <w:rFonts w:ascii="JetBrainsMono Nerd Font" w:hAnsi="JetBrainsMono Nerd Font"/>
+          <w:sz w:val="20"/>
+          <w:szCs w:val="20"/>
+        </w:rPr>
+        <w:t xml:space="preserve"> </w:t>
+      </w:r>
+      <w:r>
+        <w:rPr>
+          <w:rFonts w:ascii="JetBrainsMono Nerd Font" w:hAnsi="JetBrainsMono Nerd Font"/>
+          <w:color w:val="666666"/>
+          <w:sz w:val="20"/>
+          <w:szCs w:val="20"/>
+        </w:rPr>
+        <w:t>0</w:t>
+      </w:r>
+    </w:p>
+    <w:p>
+      <w:pPr>
+        <w:pStyle w:val="PreformattedText"/>
+        <w:spacing w:lineRule="auto" w:line="240"/>
+        <w:rPr>
+          <w:rFonts w:ascii="JetBrainsMono Nerd Font" w:hAnsi="JetBrainsMono Nerd Font"/>
+          <w:sz w:val="20"/>
+          <w:szCs w:val="20"/>
+        </w:rPr>
+      </w:pPr>
+      <w:r>
+        <w:rPr>
+          <w:rFonts w:ascii="JetBrainsMono Nerd Font" w:hAnsi="JetBrainsMono Nerd Font"/>
+          <w:sz w:val="20"/>
+          <w:szCs w:val="20"/>
+        </w:rPr>
+        <w:t xml:space="preserve">        </w:t>
+      </w:r>
+    </w:p>
+    <w:p>
+      <w:pPr>
+        <w:pStyle w:val="PreformattedText"/>
+        <w:spacing w:lineRule="auto" w:line="240"/>
+        <w:rPr>
+          <w:rFonts w:ascii="JetBrainsMono Nerd Font" w:hAnsi="JetBrainsMono Nerd Font"/>
+          <w:sz w:val="20"/>
+          <w:szCs w:val="20"/>
+        </w:rPr>
+      </w:pPr>
+      <w:r>
+        <w:rPr>
+          <w:rFonts w:ascii="JetBrainsMono Nerd Font" w:hAnsi="JetBrainsMono Nerd Font"/>
+          <w:sz w:val="20"/>
+          <w:szCs w:val="20"/>
+        </w:rPr>
+        <w:t xml:space="preserve">    </w:t>
+      </w:r>
+      <w:r>
+        <w:rPr>
+          <w:rFonts w:ascii="JetBrainsMono Nerd Font" w:hAnsi="JetBrainsMono Nerd Font"/>
+          <w:i/>
+          <w:color w:val="408080"/>
+          <w:sz w:val="20"/>
+          <w:szCs w:val="20"/>
+        </w:rPr>
         <w:t># Using plain text as input source</w:t>
       </w:r>
     </w:p>
@@ -5957,30 +6074,7 @@
         </w:rPr>
       </w:pPr>
       <w:r>
-        <w:rPr>
-          <w:rFonts w:ascii="JetBrainsMono Nerd Font" w:hAnsi="JetBrainsMono Nerd Font"/>
-          <w:sz w:val="20"/>
-          <w:szCs w:val="20"/>
-        </w:rPr>
-      </w:r>
-    </w:p>
-    <w:p>
-      <w:pPr>
-        <w:pStyle w:val="PreformattedText"/>
-        <w:spacing w:lineRule="auto" w:line="240"/>
-        <w:rPr>
-          <w:rFonts w:ascii="JetBrainsMono Nerd Font" w:hAnsi="JetBrainsMono Nerd Font"/>
-          <w:sz w:val="20"/>
-          <w:szCs w:val="20"/>
-        </w:rPr>
-      </w:pPr>
-      <w:r>
-        <w:rPr>
-          <w:rFonts w:ascii="JetBrainsMono Nerd Font" w:hAnsi="JetBrainsMono Nerd Font"/>
-          <w:sz w:val="20"/>
-          <w:szCs w:val="20"/>
-        </w:rPr>
-        <w:t xml:space="preserve">    </w:t>
+        <w:rPr/>
       </w:r>
       <w:r>
         <w:br w:type="page"/>
@@ -7771,7 +7865,12 @@
         </w:rPr>
       </w:pPr>
       <w:r>
-        <w:rPr/>
+        <w:rPr>
+          <w:rFonts w:eastAsia="Times New Roman" w:cs="Times New Roman" w:ascii="Times New Roman" w:hAnsi="Times New Roman"/>
+          <w:sz w:val="28"/>
+          <w:szCs w:val="28"/>
+          <w:lang w:eastAsia="uk-UA"/>
+        </w:rPr>
       </w:r>
       <w:r>
         <w:br w:type="page"/>
@@ -7857,7 +7956,7 @@
           <w:tab w:val="left" w:pos="993" w:leader="none"/>
         </w:tabs>
         <w:spacing w:lineRule="auto" w:line="360" w:before="0" w:after="0"/>
-        <w:ind w:hanging="0"/>
+        <w:ind w:left="720" w:hanging="0"/>
         <w:contextualSpacing/>
         <w:jc w:val="both"/>
         <w:rPr>
@@ -7933,7 +8032,7 @@
           <w:tab w:val="left" w:pos="993" w:leader="none"/>
         </w:tabs>
         <w:spacing w:lineRule="auto" w:line="360" w:before="0" w:after="0"/>
-        <w:ind w:hanging="0"/>
+        <w:ind w:left="720" w:hanging="0"/>
         <w:contextualSpacing/>
         <w:jc w:val="both"/>
         <w:rPr>
@@ -8491,6 +8590,7 @@
     <w:qFormat/>
     <w:pPr>
       <w:widowControl/>
+      <w:suppressAutoHyphens w:val="true"/>
       <w:bidi w:val="0"/>
       <w:spacing w:lineRule="auto" w:line="276" w:before="0" w:after="200"/>
       <w:jc w:val="left"/>

</xml_diff>